<commit_message>
added format.eqp, Metodika_vkr.pdf rules, CSL forced to RU_ru
</commit_message>
<xml_diff>
--- a/styles-reference.docx
+++ b/styles-reference.docx
@@ -6,7 +6,7 @@
     <w:sectPr>
       <w:footerReference w:type="default" r:id="rId7"/>
       <w:pgSz w:w="12240" w:h="15840"/>
-      <w:pgMar w:top="1440" w:right="1440" w:bottom="1440" w:left="1440" w:header="720" w:footer="720" w:gutter="0"/>
+      <w:pgMar w:top="1134" w:right="567" w:bottom="1134" w:left="1134" w:header="720" w:footer="720" w:gutter="0"/>
       <w:cols w:space="720"/>
       <w:titlePg/>
       <w:docGrid w:linePitch="381"/>
@@ -52,7 +52,7 @@
         <w:rPr>
           <w:noProof/>
         </w:rPr>
-        <w:t>27</w:t>
+        <w:t>11</w:t>
       </w:r>
     </w:fldSimple>
   </w:p>
@@ -81,152 +81,72 @@
 <file path=word/numbering.xml><?xml version="1.0" encoding="utf-8"?>
 <w:numbering xmlns:ve="http://schemas.openxmlformats.org/markup-compatibility/2006" xmlns:o="urn:schemas-microsoft-com:office:office" xmlns:r="http://schemas.openxmlformats.org/officeDocument/2006/relationships" xmlns:m="http://schemas.openxmlformats.org/officeDocument/2006/math" xmlns:v="urn:schemas-microsoft-com:vml" xmlns:wp="http://schemas.openxmlformats.org/drawingml/2006/wordprocessingDrawing" xmlns:w10="urn:schemas-microsoft-com:office:word" xmlns:w="http://schemas.openxmlformats.org/wordprocessingml/2006/main" xmlns:wne="http://schemas.microsoft.com/office/word/2006/wordml">
   <w:abstractNum w:abstractNumId="0">
-    <w:nsid w:val="EA454B4C"/>
-    <w:multiLevelType w:val="multilevel"/>
-    <w:tmpl w:val="C970445A"/>
-    <w:lvl w:ilvl="0">
-      <w:numFmt w:val="bullet"/>
-      <w:lvlText w:val="•"/>
-      <w:lvlJc w:val="left"/>
-      <w:pPr>
-        <w:tabs>
-          <w:tab w:val="num" w:pos="0"/>
-        </w:tabs>
-        <w:ind w:left="480" w:hanging="480"/>
-      </w:pPr>
-    </w:lvl>
-    <w:lvl w:ilvl="1">
-      <w:numFmt w:val="bullet"/>
-      <w:lvlText w:val="–"/>
-      <w:lvlJc w:val="left"/>
-      <w:pPr>
-        <w:tabs>
-          <w:tab w:val="num" w:pos="720"/>
-        </w:tabs>
-        <w:ind w:left="1200" w:hanging="480"/>
-      </w:pPr>
-    </w:lvl>
-    <w:lvl w:ilvl="2">
-      <w:numFmt w:val="bullet"/>
-      <w:lvlText w:val="•"/>
-      <w:lvlJc w:val="left"/>
-      <w:pPr>
-        <w:tabs>
-          <w:tab w:val="num" w:pos="1440"/>
-        </w:tabs>
-        <w:ind w:left="1920" w:hanging="480"/>
-      </w:pPr>
-    </w:lvl>
-    <w:lvl w:ilvl="3">
-      <w:numFmt w:val="bullet"/>
-      <w:lvlText w:val="–"/>
-      <w:lvlJc w:val="left"/>
-      <w:pPr>
-        <w:tabs>
-          <w:tab w:val="num" w:pos="2160"/>
-        </w:tabs>
-        <w:ind w:left="2640" w:hanging="480"/>
-      </w:pPr>
-    </w:lvl>
-    <w:lvl w:ilvl="4">
-      <w:numFmt w:val="bullet"/>
-      <w:lvlText w:val="•"/>
-      <w:lvlJc w:val="left"/>
-      <w:pPr>
-        <w:tabs>
-          <w:tab w:val="num" w:pos="2880"/>
-        </w:tabs>
-        <w:ind w:left="3360" w:hanging="480"/>
-      </w:pPr>
-    </w:lvl>
-    <w:lvl w:ilvl="5">
-      <w:numFmt w:val="bullet"/>
-      <w:lvlText w:val="–"/>
-      <w:lvlJc w:val="left"/>
-      <w:pPr>
-        <w:tabs>
-          <w:tab w:val="num" w:pos="3600"/>
-        </w:tabs>
-        <w:ind w:left="4080" w:hanging="480"/>
-      </w:pPr>
-    </w:lvl>
-    <w:lvl w:ilvl="6">
-      <w:numFmt w:val="bullet"/>
-      <w:lvlText w:val="•"/>
-      <w:lvlJc w:val="left"/>
-      <w:pPr>
-        <w:tabs>
-          <w:tab w:val="num" w:pos="4320"/>
-        </w:tabs>
-        <w:ind w:left="4800" w:hanging="480"/>
-      </w:pPr>
-    </w:lvl>
-    <w:lvl w:ilvl="7">
-      <w:numFmt w:val="bullet"/>
-      <w:lvlText w:val="–"/>
-      <w:lvlJc w:val="left"/>
-      <w:pPr>
-        <w:tabs>
-          <w:tab w:val="num" w:pos="5040"/>
-        </w:tabs>
-        <w:ind w:left="5520" w:hanging="480"/>
-      </w:pPr>
-    </w:lvl>
-    <w:lvl w:ilvl="8">
-      <w:numFmt w:val="bullet"/>
-      <w:lvlText w:val="•"/>
-      <w:lvlJc w:val="left"/>
-      <w:pPr>
-        <w:tabs>
-          <w:tab w:val="num" w:pos="5760"/>
-        </w:tabs>
-        <w:ind w:left="6240" w:hanging="480"/>
-      </w:pPr>
-    </w:lvl>
-  </w:abstractNum>
-  <w:abstractNum w:abstractNumId="1">
     <w:nsid w:val="1A846AE2"/>
     <w:multiLevelType w:val="multilevel"/>
-    <w:tmpl w:val="04190025"/>
+    <w:tmpl w:val="443032E8"/>
     <w:lvl w:ilvl="0">
       <w:start w:val="1"/>
       <w:numFmt w:val="decimal"/>
       <w:pStyle w:val="1"/>
-      <w:lvlText w:val="%1"/>
+      <w:lvlText w:val="%1."/>
       <w:lvlJc w:val="left"/>
       <w:pPr>
-        <w:ind w:left="432" w:hanging="432"/>
+        <w:tabs>
+          <w:tab w:val="num" w:pos="1985"/>
+        </w:tabs>
+        <w:ind w:left="0" w:firstLine="720"/>
       </w:pPr>
+      <w:rPr>
+        <w:rFonts w:hint="default"/>
+      </w:rPr>
     </w:lvl>
     <w:lvl w:ilvl="1">
       <w:start w:val="1"/>
       <w:numFmt w:val="decimal"/>
       <w:pStyle w:val="2"/>
-      <w:lvlText w:val="%1.%2"/>
+      <w:lvlText w:val="%1.%2."/>
       <w:lvlJc w:val="left"/>
       <w:pPr>
-        <w:ind w:left="576" w:hanging="576"/>
+        <w:tabs>
+          <w:tab w:val="num" w:pos="1985"/>
+        </w:tabs>
+        <w:ind w:left="0" w:firstLine="900"/>
       </w:pPr>
+      <w:rPr>
+        <w:rFonts w:hint="default"/>
+      </w:rPr>
     </w:lvl>
     <w:lvl w:ilvl="2">
       <w:start w:val="1"/>
       <w:numFmt w:val="decimal"/>
       <w:pStyle w:val="3"/>
-      <w:lvlText w:val="%1.%2.%3"/>
+      <w:lvlText w:val="%1.%2.%3."/>
       <w:lvlJc w:val="left"/>
       <w:pPr>
-        <w:ind w:left="720" w:hanging="720"/>
+        <w:tabs>
+          <w:tab w:val="num" w:pos="1985"/>
+        </w:tabs>
+        <w:ind w:left="0" w:firstLine="1077"/>
       </w:pPr>
+      <w:rPr>
+        <w:rFonts w:hint="default"/>
+      </w:rPr>
     </w:lvl>
     <w:lvl w:ilvl="3">
       <w:start w:val="1"/>
       <w:numFmt w:val="decimal"/>
       <w:pStyle w:val="4"/>
-      <w:lvlText w:val="%1.%2.%3.%4"/>
+      <w:lvlText w:val="%1.%2.%3.%4."/>
       <w:lvlJc w:val="left"/>
       <w:pPr>
-        <w:ind w:left="864" w:hanging="864"/>
+        <w:tabs>
+          <w:tab w:val="num" w:pos="1985"/>
+        </w:tabs>
+        <w:ind w:left="0" w:firstLine="1259"/>
       </w:pPr>
+      <w:rPr>
+        <w:rFonts w:hint="default"/>
+      </w:rPr>
     </w:lvl>
     <w:lvl w:ilvl="4">
       <w:start w:val="1"/>
@@ -237,6 +157,9 @@
       <w:pPr>
         <w:ind w:left="1008" w:hanging="1008"/>
       </w:pPr>
+      <w:rPr>
+        <w:rFonts w:hint="default"/>
+      </w:rPr>
     </w:lvl>
     <w:lvl w:ilvl="5">
       <w:start w:val="1"/>
@@ -247,6 +170,9 @@
       <w:pPr>
         <w:ind w:left="1152" w:hanging="1152"/>
       </w:pPr>
+      <w:rPr>
+        <w:rFonts w:hint="default"/>
+      </w:rPr>
     </w:lvl>
     <w:lvl w:ilvl="6">
       <w:start w:val="1"/>
@@ -257,6 +183,9 @@
       <w:pPr>
         <w:ind w:left="1296" w:hanging="1296"/>
       </w:pPr>
+      <w:rPr>
+        <w:rFonts w:hint="default"/>
+      </w:rPr>
     </w:lvl>
     <w:lvl w:ilvl="7">
       <w:start w:val="1"/>
@@ -267,6 +196,9 @@
       <w:pPr>
         <w:ind w:left="1440" w:hanging="1440"/>
       </w:pPr>
+      <w:rPr>
+        <w:rFonts w:hint="default"/>
+      </w:rPr>
     </w:lvl>
     <w:lvl w:ilvl="8">
       <w:start w:val="1"/>
@@ -277,526 +209,15 @@
       <w:pPr>
         <w:ind w:left="1584" w:hanging="1584"/>
       </w:pPr>
-    </w:lvl>
-  </w:abstractNum>
-  <w:abstractNum w:abstractNumId="2">
-    <w:nsid w:val="2C1AE401"/>
-    <w:multiLevelType w:val="multilevel"/>
-    <w:tmpl w:val="344EE5E2"/>
-    <w:lvl w:ilvl="0">
-      <w:numFmt w:val="bullet"/>
-      <w:lvlText w:val=" "/>
-      <w:lvlJc w:val="left"/>
-      <w:pPr>
-        <w:tabs>
-          <w:tab w:val="num" w:pos="0"/>
-        </w:tabs>
-        <w:ind w:left="480" w:hanging="480"/>
-      </w:pPr>
-    </w:lvl>
-    <w:lvl w:ilvl="1">
-      <w:numFmt w:val="bullet"/>
-      <w:lvlText w:val=" "/>
-      <w:lvlJc w:val="left"/>
-      <w:pPr>
-        <w:tabs>
-          <w:tab w:val="num" w:pos="720"/>
-        </w:tabs>
-        <w:ind w:left="1200" w:hanging="480"/>
-      </w:pPr>
-    </w:lvl>
-    <w:lvl w:ilvl="2">
-      <w:numFmt w:val="bullet"/>
-      <w:lvlText w:val=" "/>
-      <w:lvlJc w:val="left"/>
-      <w:pPr>
-        <w:tabs>
-          <w:tab w:val="num" w:pos="1440"/>
-        </w:tabs>
-        <w:ind w:left="1920" w:hanging="480"/>
-      </w:pPr>
-    </w:lvl>
-    <w:lvl w:ilvl="3">
-      <w:numFmt w:val="bullet"/>
-      <w:lvlText w:val=" "/>
-      <w:lvlJc w:val="left"/>
-      <w:pPr>
-        <w:tabs>
-          <w:tab w:val="num" w:pos="2160"/>
-        </w:tabs>
-        <w:ind w:left="2640" w:hanging="480"/>
-      </w:pPr>
-    </w:lvl>
-    <w:lvl w:ilvl="4">
-      <w:numFmt w:val="bullet"/>
-      <w:lvlText w:val=" "/>
-      <w:lvlJc w:val="left"/>
-      <w:pPr>
-        <w:tabs>
-          <w:tab w:val="num" w:pos="2880"/>
-        </w:tabs>
-        <w:ind w:left="3360" w:hanging="480"/>
-      </w:pPr>
-    </w:lvl>
-    <w:lvl w:ilvl="5">
-      <w:numFmt w:val="bullet"/>
-      <w:lvlText w:val=" "/>
-      <w:lvlJc w:val="left"/>
-      <w:pPr>
-        <w:tabs>
-          <w:tab w:val="num" w:pos="3600"/>
-        </w:tabs>
-        <w:ind w:left="4080" w:hanging="480"/>
-      </w:pPr>
-    </w:lvl>
-    <w:lvl w:ilvl="6">
-      <w:numFmt w:val="bullet"/>
-      <w:lvlText w:val=" "/>
-      <w:lvlJc w:val="left"/>
-      <w:pPr>
-        <w:tabs>
-          <w:tab w:val="num" w:pos="4320"/>
-        </w:tabs>
-        <w:ind w:left="4800" w:hanging="480"/>
-      </w:pPr>
-    </w:lvl>
-    <w:lvl w:ilvl="7">
-      <w:numFmt w:val="bullet"/>
-      <w:lvlText w:val=" "/>
-      <w:lvlJc w:val="left"/>
-      <w:pPr>
-        <w:tabs>
-          <w:tab w:val="num" w:pos="5040"/>
-        </w:tabs>
-        <w:ind w:left="5520" w:hanging="480"/>
-      </w:pPr>
-    </w:lvl>
-    <w:lvl w:ilvl="8">
-      <w:numFmt w:val="bullet"/>
-      <w:lvlText w:val=" "/>
-      <w:lvlJc w:val="left"/>
-      <w:pPr>
-        <w:tabs>
-          <w:tab w:val="num" w:pos="5760"/>
-        </w:tabs>
-        <w:ind w:left="6240" w:hanging="480"/>
-      </w:pPr>
-    </w:lvl>
-  </w:abstractNum>
-  <w:abstractNum w:abstractNumId="3">
-    <w:nsid w:val="71315DCA"/>
-    <w:multiLevelType w:val="multilevel"/>
-    <w:tmpl w:val="9D926D44"/>
-    <w:lvl w:ilvl="0">
-      <w:start w:val="1"/>
-      <w:numFmt w:val="decimal"/>
-      <w:lvlText w:val="%1."/>
-      <w:lvlJc w:val="left"/>
-      <w:pPr>
-        <w:tabs>
-          <w:tab w:val="num" w:pos="0"/>
-        </w:tabs>
-        <w:ind w:left="480" w:hanging="480"/>
-      </w:pPr>
-    </w:lvl>
-    <w:lvl w:ilvl="1">
-      <w:start w:val="1"/>
-      <w:numFmt w:val="decimal"/>
-      <w:lvlText w:val="%2."/>
-      <w:lvlJc w:val="left"/>
-      <w:pPr>
-        <w:tabs>
-          <w:tab w:val="num" w:pos="720"/>
-        </w:tabs>
-        <w:ind w:left="1200" w:hanging="480"/>
-      </w:pPr>
-    </w:lvl>
-    <w:lvl w:ilvl="2">
-      <w:start w:val="1"/>
-      <w:numFmt w:val="decimal"/>
-      <w:lvlText w:val="%3."/>
-      <w:lvlJc w:val="left"/>
-      <w:pPr>
-        <w:tabs>
-          <w:tab w:val="num" w:pos="1440"/>
-        </w:tabs>
-        <w:ind w:left="1920" w:hanging="480"/>
-      </w:pPr>
-    </w:lvl>
-    <w:lvl w:ilvl="3">
-      <w:start w:val="1"/>
-      <w:numFmt w:val="decimal"/>
-      <w:lvlText w:val="%4."/>
-      <w:lvlJc w:val="left"/>
-      <w:pPr>
-        <w:tabs>
-          <w:tab w:val="num" w:pos="2160"/>
-        </w:tabs>
-        <w:ind w:left="2640" w:hanging="480"/>
-      </w:pPr>
-    </w:lvl>
-    <w:lvl w:ilvl="4">
-      <w:start w:val="1"/>
-      <w:numFmt w:val="decimal"/>
-      <w:lvlText w:val="%5."/>
-      <w:lvlJc w:val="left"/>
-      <w:pPr>
-        <w:tabs>
-          <w:tab w:val="num" w:pos="2880"/>
-        </w:tabs>
-        <w:ind w:left="3360" w:hanging="480"/>
-      </w:pPr>
-    </w:lvl>
-    <w:lvl w:ilvl="5">
-      <w:start w:val="1"/>
-      <w:numFmt w:val="decimal"/>
-      <w:lvlText w:val="%6."/>
-      <w:lvlJc w:val="left"/>
-      <w:pPr>
-        <w:tabs>
-          <w:tab w:val="num" w:pos="3600"/>
-        </w:tabs>
-        <w:ind w:left="4080" w:hanging="480"/>
-      </w:pPr>
-    </w:lvl>
-    <w:lvl w:ilvl="6">
-      <w:start w:val="1"/>
-      <w:numFmt w:val="decimal"/>
-      <w:lvlText w:val="%7."/>
-      <w:lvlJc w:val="left"/>
-      <w:pPr>
-        <w:tabs>
-          <w:tab w:val="num" w:pos="4320"/>
-        </w:tabs>
-        <w:ind w:left="4800" w:hanging="480"/>
-      </w:pPr>
-    </w:lvl>
-    <w:lvl w:ilvl="7">
-      <w:start w:val="1"/>
-      <w:numFmt w:val="decimal"/>
-      <w:lvlText w:val="%8."/>
-      <w:lvlJc w:val="left"/>
-      <w:pPr>
-        <w:tabs>
-          <w:tab w:val="num" w:pos="5040"/>
-        </w:tabs>
-        <w:ind w:left="5520" w:hanging="480"/>
-      </w:pPr>
-    </w:lvl>
-    <w:lvl w:ilvl="8">
-      <w:start w:val="1"/>
-      <w:numFmt w:val="decimal"/>
-      <w:lvlText w:val="%9."/>
-      <w:lvlJc w:val="left"/>
-      <w:pPr>
-        <w:tabs>
-          <w:tab w:val="num" w:pos="5760"/>
-        </w:tabs>
-        <w:ind w:left="6240" w:hanging="480"/>
-      </w:pPr>
+      <w:rPr>
+        <w:rFonts w:hint="default"/>
+      </w:rPr>
     </w:lvl>
   </w:abstractNum>
   <w:num w:numId="1">
-    <w:abstractNumId w:val="1"/>
-  </w:num>
-  <w:num w:numId="2">
-    <w:abstractNumId w:val="2"/>
-  </w:num>
-  <w:num w:numId="3">
     <w:abstractNumId w:val="0"/>
   </w:num>
-  <w:num w:numId="4">
-    <w:abstractNumId w:val="0"/>
-  </w:num>
-  <w:num w:numId="5">
-    <w:abstractNumId w:val="0"/>
-  </w:num>
-  <w:num w:numId="6">
-    <w:abstractNumId w:val="0"/>
-  </w:num>
-  <w:num w:numId="7">
-    <w:abstractNumId w:val="0"/>
-  </w:num>
-  <w:num w:numId="8">
-    <w:abstractNumId w:val="0"/>
-  </w:num>
-  <w:num w:numId="9">
-    <w:abstractNumId w:val="0"/>
-  </w:num>
-  <w:num w:numId="10">
-    <w:abstractNumId w:val="0"/>
-  </w:num>
-  <w:num w:numId="11">
-    <w:abstractNumId w:val="0"/>
-  </w:num>
-  <w:num w:numId="12">
-    <w:abstractNumId w:val="0"/>
-  </w:num>
-  <w:num w:numId="13">
-    <w:abstractNumId w:val="0"/>
-  </w:num>
-  <w:num w:numId="14">
-    <w:abstractNumId w:val="0"/>
-  </w:num>
-  <w:num w:numId="15">
-    <w:abstractNumId w:val="3"/>
-    <w:lvlOverride w:ilvl="0">
-      <w:startOverride w:val="1"/>
-    </w:lvlOverride>
-    <w:lvlOverride w:ilvl="1">
-      <w:startOverride w:val="1"/>
-    </w:lvlOverride>
-    <w:lvlOverride w:ilvl="2">
-      <w:startOverride w:val="1"/>
-    </w:lvlOverride>
-    <w:lvlOverride w:ilvl="3">
-      <w:startOverride w:val="1"/>
-    </w:lvlOverride>
-    <w:lvlOverride w:ilvl="4">
-      <w:startOverride w:val="1"/>
-    </w:lvlOverride>
-    <w:lvlOverride w:ilvl="5">
-      <w:startOverride w:val="1"/>
-    </w:lvlOverride>
-    <w:lvlOverride w:ilvl="6">
-      <w:startOverride w:val="1"/>
-    </w:lvlOverride>
-    <w:lvlOverride w:ilvl="7">
-      <w:startOverride w:val="1"/>
-    </w:lvlOverride>
-    <w:lvlOverride w:ilvl="8">
-      <w:startOverride w:val="1"/>
-    </w:lvlOverride>
-  </w:num>
-  <w:num w:numId="16">
-    <w:abstractNumId w:val="0"/>
-  </w:num>
-  <w:num w:numId="17">
-    <w:abstractNumId w:val="0"/>
-  </w:num>
-  <w:num w:numId="18">
-    <w:abstractNumId w:val="0"/>
-  </w:num>
-  <w:num w:numId="19">
-    <w:abstractNumId w:val="0"/>
-  </w:num>
-  <w:num w:numId="20">
-    <w:abstractNumId w:val="0"/>
-  </w:num>
-  <w:num w:numId="21">
-    <w:abstractNumId w:val="3"/>
-    <w:lvlOverride w:ilvl="0">
-      <w:startOverride w:val="1"/>
-    </w:lvlOverride>
-    <w:lvlOverride w:ilvl="1">
-      <w:startOverride w:val="1"/>
-    </w:lvlOverride>
-    <w:lvlOverride w:ilvl="2">
-      <w:startOverride w:val="1"/>
-    </w:lvlOverride>
-    <w:lvlOverride w:ilvl="3">
-      <w:startOverride w:val="1"/>
-    </w:lvlOverride>
-    <w:lvlOverride w:ilvl="4">
-      <w:startOverride w:val="1"/>
-    </w:lvlOverride>
-    <w:lvlOverride w:ilvl="5">
-      <w:startOverride w:val="1"/>
-    </w:lvlOverride>
-    <w:lvlOverride w:ilvl="6">
-      <w:startOverride w:val="1"/>
-    </w:lvlOverride>
-    <w:lvlOverride w:ilvl="7">
-      <w:startOverride w:val="1"/>
-    </w:lvlOverride>
-    <w:lvlOverride w:ilvl="8">
-      <w:startOverride w:val="1"/>
-    </w:lvlOverride>
-  </w:num>
-  <w:num w:numId="22">
-    <w:abstractNumId w:val="0"/>
-  </w:num>
-  <w:num w:numId="23">
-    <w:abstractNumId w:val="3"/>
-    <w:lvlOverride w:ilvl="0">
-      <w:startOverride w:val="1"/>
-    </w:lvlOverride>
-    <w:lvlOverride w:ilvl="1">
-      <w:startOverride w:val="1"/>
-    </w:lvlOverride>
-    <w:lvlOverride w:ilvl="2">
-      <w:startOverride w:val="1"/>
-    </w:lvlOverride>
-    <w:lvlOverride w:ilvl="3">
-      <w:startOverride w:val="1"/>
-    </w:lvlOverride>
-    <w:lvlOverride w:ilvl="4">
-      <w:startOverride w:val="1"/>
-    </w:lvlOverride>
-    <w:lvlOverride w:ilvl="5">
-      <w:startOverride w:val="1"/>
-    </w:lvlOverride>
-    <w:lvlOverride w:ilvl="6">
-      <w:startOverride w:val="1"/>
-    </w:lvlOverride>
-    <w:lvlOverride w:ilvl="7">
-      <w:startOverride w:val="1"/>
-    </w:lvlOverride>
-    <w:lvlOverride w:ilvl="8">
-      <w:startOverride w:val="1"/>
-    </w:lvlOverride>
-  </w:num>
-  <w:num w:numId="24">
-    <w:abstractNumId w:val="3"/>
-    <w:lvlOverride w:ilvl="0">
-      <w:startOverride w:val="1"/>
-    </w:lvlOverride>
-    <w:lvlOverride w:ilvl="1">
-      <w:startOverride w:val="1"/>
-    </w:lvlOverride>
-    <w:lvlOverride w:ilvl="2">
-      <w:startOverride w:val="1"/>
-    </w:lvlOverride>
-    <w:lvlOverride w:ilvl="3">
-      <w:startOverride w:val="1"/>
-    </w:lvlOverride>
-    <w:lvlOverride w:ilvl="4">
-      <w:startOverride w:val="1"/>
-    </w:lvlOverride>
-    <w:lvlOverride w:ilvl="5">
-      <w:startOverride w:val="1"/>
-    </w:lvlOverride>
-    <w:lvlOverride w:ilvl="6">
-      <w:startOverride w:val="1"/>
-    </w:lvlOverride>
-    <w:lvlOverride w:ilvl="7">
-      <w:startOverride w:val="1"/>
-    </w:lvlOverride>
-    <w:lvlOverride w:ilvl="8">
-      <w:startOverride w:val="1"/>
-    </w:lvlOverride>
-  </w:num>
-  <w:num w:numId="25">
-    <w:abstractNumId w:val="3"/>
-    <w:lvlOverride w:ilvl="0">
-      <w:startOverride w:val="1"/>
-    </w:lvlOverride>
-    <w:lvlOverride w:ilvl="1">
-      <w:startOverride w:val="1"/>
-    </w:lvlOverride>
-    <w:lvlOverride w:ilvl="2">
-      <w:startOverride w:val="1"/>
-    </w:lvlOverride>
-    <w:lvlOverride w:ilvl="3">
-      <w:startOverride w:val="1"/>
-    </w:lvlOverride>
-    <w:lvlOverride w:ilvl="4">
-      <w:startOverride w:val="1"/>
-    </w:lvlOverride>
-    <w:lvlOverride w:ilvl="5">
-      <w:startOverride w:val="1"/>
-    </w:lvlOverride>
-    <w:lvlOverride w:ilvl="6">
-      <w:startOverride w:val="1"/>
-    </w:lvlOverride>
-    <w:lvlOverride w:ilvl="7">
-      <w:startOverride w:val="1"/>
-    </w:lvlOverride>
-    <w:lvlOverride w:ilvl="8">
-      <w:startOverride w:val="1"/>
-    </w:lvlOverride>
-  </w:num>
-  <w:num w:numId="26">
-    <w:abstractNumId w:val="3"/>
-    <w:lvlOverride w:ilvl="0">
-      <w:startOverride w:val="1"/>
-    </w:lvlOverride>
-    <w:lvlOverride w:ilvl="1">
-      <w:startOverride w:val="1"/>
-    </w:lvlOverride>
-    <w:lvlOverride w:ilvl="2">
-      <w:startOverride w:val="1"/>
-    </w:lvlOverride>
-    <w:lvlOverride w:ilvl="3">
-      <w:startOverride w:val="1"/>
-    </w:lvlOverride>
-    <w:lvlOverride w:ilvl="4">
-      <w:startOverride w:val="1"/>
-    </w:lvlOverride>
-    <w:lvlOverride w:ilvl="5">
-      <w:startOverride w:val="1"/>
-    </w:lvlOverride>
-    <w:lvlOverride w:ilvl="6">
-      <w:startOverride w:val="1"/>
-    </w:lvlOverride>
-    <w:lvlOverride w:ilvl="7">
-      <w:startOverride w:val="1"/>
-    </w:lvlOverride>
-    <w:lvlOverride w:ilvl="8">
-      <w:startOverride w:val="1"/>
-    </w:lvlOverride>
-  </w:num>
-  <w:num w:numId="27">
-    <w:abstractNumId w:val="3"/>
-    <w:lvlOverride w:ilvl="0">
-      <w:startOverride w:val="1"/>
-    </w:lvlOverride>
-    <w:lvlOverride w:ilvl="1">
-      <w:startOverride w:val="1"/>
-    </w:lvlOverride>
-    <w:lvlOverride w:ilvl="2">
-      <w:startOverride w:val="1"/>
-    </w:lvlOverride>
-    <w:lvlOverride w:ilvl="3">
-      <w:startOverride w:val="1"/>
-    </w:lvlOverride>
-    <w:lvlOverride w:ilvl="4">
-      <w:startOverride w:val="1"/>
-    </w:lvlOverride>
-    <w:lvlOverride w:ilvl="5">
-      <w:startOverride w:val="1"/>
-    </w:lvlOverride>
-    <w:lvlOverride w:ilvl="6">
-      <w:startOverride w:val="1"/>
-    </w:lvlOverride>
-    <w:lvlOverride w:ilvl="7">
-      <w:startOverride w:val="1"/>
-    </w:lvlOverride>
-    <w:lvlOverride w:ilvl="8">
-      <w:startOverride w:val="1"/>
-    </w:lvlOverride>
-  </w:num>
-  <w:num w:numId="28">
-    <w:abstractNumId w:val="3"/>
-    <w:lvlOverride w:ilvl="0">
-      <w:startOverride w:val="1"/>
-    </w:lvlOverride>
-    <w:lvlOverride w:ilvl="1">
-      <w:startOverride w:val="1"/>
-    </w:lvlOverride>
-    <w:lvlOverride w:ilvl="2">
-      <w:startOverride w:val="1"/>
-    </w:lvlOverride>
-    <w:lvlOverride w:ilvl="3">
-      <w:startOverride w:val="1"/>
-    </w:lvlOverride>
-    <w:lvlOverride w:ilvl="4">
-      <w:startOverride w:val="1"/>
-    </w:lvlOverride>
-    <w:lvlOverride w:ilvl="5">
-      <w:startOverride w:val="1"/>
-    </w:lvlOverride>
-    <w:lvlOverride w:ilvl="6">
-      <w:startOverride w:val="1"/>
-    </w:lvlOverride>
-    <w:lvlOverride w:ilvl="7">
-      <w:startOverride w:val="1"/>
-    </w:lvlOverride>
-    <w:lvlOverride w:ilvl="8">
-      <w:startOverride w:val="1"/>
-    </w:lvlOverride>
-  </w:num>
-  <w:numIdMacAtCleanup w:val="28"/>
+  <w:numIdMacAtCleanup w:val="1"/>
 </w:numbering>
 </file>
 
@@ -821,13 +242,14 @@
     <w:lsdException w:name="toc 1" w:uiPriority="39"/>
     <w:lsdException w:name="toc 2" w:uiPriority="39"/>
     <w:lsdException w:name="toc 3" w:uiPriority="39"/>
+    <w:lsdException w:name="toc 4" w:uiPriority="39"/>
     <w:lsdException w:name="Hyperlink" w:uiPriority="99"/>
     <w:lsdException w:name="TOC Heading" w:uiPriority="39" w:qFormat="1"/>
   </w:latentStyles>
   <w:style w:type="paragraph" w:default="1" w:styleId="a">
     <w:name w:val="Normal"/>
     <w:qFormat/>
-    <w:rsid w:val="000D5359"/>
+    <w:rsid w:val="007C3BBC"/>
     <w:rPr>
       <w:rFonts w:ascii="Times New Roman" w:hAnsi="Times New Roman"/>
       <w:sz w:val="28"/>
@@ -837,12 +259,11 @@
     <w:name w:val="heading 1"/>
     <w:next w:val="a"/>
     <w:link w:val="10"/>
-    <w:rsid w:val="000D5359"/>
+    <w:rsid w:val="00153E53"/>
     <w:pPr>
       <w:numPr>
         <w:numId w:val="1"/>
       </w:numPr>
-      <w:jc w:val="center"/>
       <w:outlineLvl w:val="0"/>
     </w:pPr>
     <w:rPr>
@@ -1062,10 +483,10 @@
     <w:basedOn w:val="a"/>
     <w:link w:val="11"/>
     <w:qFormat/>
-    <w:rsid w:val="00C63A5E"/>
+    <w:rsid w:val="00200E3D"/>
     <w:pPr>
       <w:spacing w:before="180" w:after="180" w:line="360" w:lineRule="auto"/>
-      <w:ind w:firstLine="567"/>
+      <w:ind w:firstLine="720"/>
       <w:jc w:val="both"/>
     </w:pPr>
   </w:style>
@@ -1074,7 +495,7 @@
     <w:basedOn w:val="a3"/>
     <w:next w:val="a3"/>
     <w:qFormat/>
-    <w:rsid w:val="00C63A5E"/>
+    <w:rsid w:val="00200E3D"/>
   </w:style>
   <w:style w:type="paragraph" w:customStyle="1" w:styleId="Compact">
     <w:name w:val="Compact"/>
@@ -1176,7 +597,7 @@
     <w:next w:val="a3"/>
     <w:uiPriority w:val="9"/>
     <w:qFormat/>
-    <w:rsid w:val="00C869F3"/>
+    <w:rsid w:val="00200E3D"/>
     <w:pPr>
       <w:keepNext/>
       <w:keepLines/>
@@ -1195,12 +616,11 @@
     <w:uiPriority w:val="9"/>
     <w:unhideWhenUsed/>
     <w:qFormat/>
-    <w:rsid w:val="00C869F3"/>
+    <w:rsid w:val="00200E3D"/>
     <w:pPr>
       <w:keepNext/>
       <w:keepLines/>
       <w:spacing w:before="200" w:after="0"/>
-      <w:jc w:val="center"/>
     </w:pPr>
   </w:style>
   <w:style w:type="paragraph" w:customStyle="1" w:styleId="Heading3">
@@ -1337,9 +757,10 @@
   <w:style w:type="paragraph" w:customStyle="1" w:styleId="TableCaption">
     <w:name w:val="Table Caption"/>
     <w:basedOn w:val="Caption"/>
-    <w:rsid w:val="00C869F3"/>
+    <w:rsid w:val="00677BB7"/>
     <w:pPr>
       <w:keepNext/>
+      <w:spacing w:before="240" w:after="240" w:line="360" w:lineRule="auto"/>
       <w:jc w:val="right"/>
     </w:pPr>
     <w:rPr>
@@ -1361,16 +782,18 @@
   <w:style w:type="paragraph" w:customStyle="1" w:styleId="Figure">
     <w:name w:val="Figure"/>
     <w:basedOn w:val="a"/>
-    <w:rsid w:val="00DA59AD"/>
+    <w:rsid w:val="00B864D1"/>
+    <w:pPr>
+      <w:keepNext/>
+      <w:spacing w:before="240" w:after="240" w:line="360" w:lineRule="auto"/>
+      <w:contextualSpacing/>
+      <w:jc w:val="center"/>
+    </w:pPr>
   </w:style>
   <w:style w:type="paragraph" w:customStyle="1" w:styleId="FigurewithCaption">
     <w:name w:val="Figure with Caption"/>
     <w:basedOn w:val="Figure"/>
     <w:rsid w:val="00C63A5E"/>
-    <w:pPr>
-      <w:keepNext/>
-      <w:jc w:val="center"/>
-    </w:pPr>
   </w:style>
   <w:style w:type="character" w:customStyle="1" w:styleId="a9">
     <w:name w:val="Основной текст Знак"/>
@@ -1771,7 +1194,7 @@
     <w:name w:val="Основной текст Знак1"/>
     <w:basedOn w:val="a0"/>
     <w:link w:val="a3"/>
-    <w:rsid w:val="00C63A5E"/>
+    <w:rsid w:val="00200E3D"/>
     <w:rPr>
       <w:rFonts w:ascii="Times New Roman" w:hAnsi="Times New Roman"/>
       <w:sz w:val="28"/>
@@ -1851,7 +1274,7 @@
     <w:name w:val="Заголовок 1 Знак"/>
     <w:basedOn w:val="a0"/>
     <w:link w:val="1"/>
-    <w:rsid w:val="000D5359"/>
+    <w:rsid w:val="00153E53"/>
     <w:rPr>
       <w:rFonts w:ascii="Times New Roman" w:hAnsi="Times New Roman"/>
       <w:b/>
@@ -1987,6 +1410,91 @@
       <w:sz w:val="16"/>
       <w:szCs w:val="16"/>
     </w:rPr>
+  </w:style>
+  <w:style w:type="paragraph" w:styleId="41">
+    <w:name w:val="toc 4"/>
+    <w:basedOn w:val="a"/>
+    <w:next w:val="a"/>
+    <w:autoRedefine/>
+    <w:uiPriority w:val="39"/>
+    <w:rsid w:val="005C4340"/>
+    <w:pPr>
+      <w:spacing w:after="100"/>
+      <w:ind w:left="840"/>
+    </w:pPr>
+  </w:style>
+  <w:style w:type="character" w:customStyle="1" w:styleId="MTConvertedEquation">
+    <w:name w:val="MTConvertedEquation"/>
+    <w:basedOn w:val="a0"/>
+    <w:rsid w:val="007A49CC"/>
+  </w:style>
+  <w:style w:type="paragraph" w:customStyle="1" w:styleId="MTDisplayEquation">
+    <w:name w:val="MTDisplayEquation"/>
+    <w:basedOn w:val="a3"/>
+    <w:next w:val="a"/>
+    <w:link w:val="MTDisplayEquation0"/>
+    <w:rsid w:val="007A49CC"/>
+    <w:pPr>
+      <w:tabs>
+        <w:tab w:val="center" w:pos="5000"/>
+        <w:tab w:val="right" w:pos="9980"/>
+      </w:tabs>
+      <w:spacing w:before="240" w:after="240"/>
+      <w:ind w:firstLine="0"/>
+    </w:pPr>
+  </w:style>
+  <w:style w:type="character" w:customStyle="1" w:styleId="MTDisplayEquation0">
+    <w:name w:val="MTDisplayEquation Знак"/>
+    <w:basedOn w:val="11"/>
+    <w:link w:val="MTDisplayEquation"/>
+    <w:rsid w:val="007A49CC"/>
+  </w:style>
+  <w:style w:type="paragraph" w:customStyle="1" w:styleId="TableName">
+    <w:name w:val="Table Name"/>
+    <w:basedOn w:val="TableCaption"/>
+    <w:qFormat/>
+    <w:rsid w:val="00DB2558"/>
+    <w:pPr>
+      <w:ind w:firstLine="720"/>
+      <w:contextualSpacing/>
+      <w:jc w:val="left"/>
+    </w:pPr>
+  </w:style>
+  <w:style w:type="table" w:customStyle="1" w:styleId="TableCentered">
+    <w:name w:val="Table Centered"/>
+    <w:basedOn w:val="a1"/>
+    <w:uiPriority w:val="99"/>
+    <w:rsid w:val="00026351"/>
+    <w:pPr>
+      <w:keepNext/>
+      <w:keepLines/>
+      <w:spacing w:after="0"/>
+    </w:pPr>
+    <w:rPr>
+      <w:rFonts w:ascii="Times New Roman" w:hAnsi="Times New Roman"/>
+      <w:sz w:val="28"/>
+    </w:rPr>
+    <w:tblPr>
+      <w:jc w:val="center"/>
+      <w:tblInd w:w="0" w:type="dxa"/>
+      <w:tblBorders>
+        <w:top w:val="single" w:sz="4" w:space="0" w:color="auto"/>
+        <w:left w:val="single" w:sz="4" w:space="0" w:color="auto"/>
+        <w:bottom w:val="single" w:sz="4" w:space="0" w:color="auto"/>
+        <w:right w:val="single" w:sz="4" w:space="0" w:color="auto"/>
+        <w:insideH w:val="single" w:sz="4" w:space="0" w:color="auto"/>
+        <w:insideV w:val="single" w:sz="4" w:space="0" w:color="auto"/>
+      </w:tblBorders>
+      <w:tblCellMar>
+        <w:top w:w="0" w:type="dxa"/>
+        <w:left w:w="108" w:type="dxa"/>
+        <w:bottom w:w="0" w:type="dxa"/>
+        <w:right w:w="108" w:type="dxa"/>
+      </w:tblCellMar>
+    </w:tblPr>
+    <w:trPr>
+      <w:jc w:val="center"/>
+    </w:trPr>
   </w:style>
 </w:styles>
 </file>

</xml_diff>

<commit_message>
in docx tables are styled Table style
</commit_message>
<xml_diff>
--- a/styles-reference.docx
+++ b/styles-reference.docx
@@ -52,7 +52,7 @@
         <w:rPr>
           <w:noProof/>
         </w:rPr>
-        <w:t>11</w:t>
+        <w:t>2</w:t>
       </w:r>
     </w:fldSimple>
   </w:p>
@@ -81,6 +81,191 @@
 <file path=word/numbering.xml><?xml version="1.0" encoding="utf-8"?>
 <w:numbering xmlns:ve="http://schemas.openxmlformats.org/markup-compatibility/2006" xmlns:o="urn:schemas-microsoft-com:office:office" xmlns:r="http://schemas.openxmlformats.org/officeDocument/2006/relationships" xmlns:m="http://schemas.openxmlformats.org/officeDocument/2006/math" xmlns:v="urn:schemas-microsoft-com:vml" xmlns:wp="http://schemas.openxmlformats.org/drawingml/2006/wordprocessingDrawing" xmlns:w10="urn:schemas-microsoft-com:office:word" xmlns:w="http://schemas.openxmlformats.org/wordprocessingml/2006/main" xmlns:wne="http://schemas.microsoft.com/office/word/2006/wordml">
   <w:abstractNum w:abstractNumId="0">
+    <w:nsid w:val="FFFFFF7C"/>
+    <w:multiLevelType w:val="singleLevel"/>
+    <w:tmpl w:val="85EC310E"/>
+    <w:lvl w:ilvl="0">
+      <w:start w:val="1"/>
+      <w:numFmt w:val="decimal"/>
+      <w:lvlText w:val="%1."/>
+      <w:lvlJc w:val="left"/>
+      <w:pPr>
+        <w:tabs>
+          <w:tab w:val="num" w:pos="1800"/>
+        </w:tabs>
+        <w:ind w:left="1800" w:hanging="360"/>
+      </w:pPr>
+    </w:lvl>
+  </w:abstractNum>
+  <w:abstractNum w:abstractNumId="1">
+    <w:nsid w:val="FFFFFF7D"/>
+    <w:multiLevelType w:val="singleLevel"/>
+    <w:tmpl w:val="CD8CFF9E"/>
+    <w:lvl w:ilvl="0">
+      <w:start w:val="1"/>
+      <w:numFmt w:val="decimal"/>
+      <w:lvlText w:val="%1."/>
+      <w:lvlJc w:val="left"/>
+      <w:pPr>
+        <w:tabs>
+          <w:tab w:val="num" w:pos="1440"/>
+        </w:tabs>
+        <w:ind w:left="1440" w:hanging="360"/>
+      </w:pPr>
+    </w:lvl>
+  </w:abstractNum>
+  <w:abstractNum w:abstractNumId="2">
+    <w:nsid w:val="FFFFFF7E"/>
+    <w:multiLevelType w:val="singleLevel"/>
+    <w:tmpl w:val="0C988B02"/>
+    <w:lvl w:ilvl="0">
+      <w:start w:val="1"/>
+      <w:numFmt w:val="decimal"/>
+      <w:lvlText w:val="%1."/>
+      <w:lvlJc w:val="left"/>
+      <w:pPr>
+        <w:tabs>
+          <w:tab w:val="num" w:pos="1080"/>
+        </w:tabs>
+        <w:ind w:left="1080" w:hanging="360"/>
+      </w:pPr>
+    </w:lvl>
+  </w:abstractNum>
+  <w:abstractNum w:abstractNumId="3">
+    <w:nsid w:val="FFFFFF7F"/>
+    <w:multiLevelType w:val="singleLevel"/>
+    <w:tmpl w:val="B178B7EE"/>
+    <w:lvl w:ilvl="0">
+      <w:start w:val="1"/>
+      <w:numFmt w:val="decimal"/>
+      <w:lvlText w:val="%1."/>
+      <w:lvlJc w:val="left"/>
+      <w:pPr>
+        <w:tabs>
+          <w:tab w:val="num" w:pos="720"/>
+        </w:tabs>
+        <w:ind w:left="720" w:hanging="360"/>
+      </w:pPr>
+    </w:lvl>
+  </w:abstractNum>
+  <w:abstractNum w:abstractNumId="4">
+    <w:nsid w:val="FFFFFF80"/>
+    <w:multiLevelType w:val="singleLevel"/>
+    <w:tmpl w:val="28C8F0D4"/>
+    <w:lvl w:ilvl="0">
+      <w:start w:val="1"/>
+      <w:numFmt w:val="bullet"/>
+      <w:lvlText w:val=""/>
+      <w:lvlJc w:val="left"/>
+      <w:pPr>
+        <w:tabs>
+          <w:tab w:val="num" w:pos="1800"/>
+        </w:tabs>
+        <w:ind w:left="1800" w:hanging="360"/>
+      </w:pPr>
+      <w:rPr>
+        <w:rFonts w:ascii="Symbol" w:hAnsi="Symbol" w:hint="default"/>
+      </w:rPr>
+    </w:lvl>
+  </w:abstractNum>
+  <w:abstractNum w:abstractNumId="5">
+    <w:nsid w:val="FFFFFF81"/>
+    <w:multiLevelType w:val="singleLevel"/>
+    <w:tmpl w:val="AB0425A8"/>
+    <w:lvl w:ilvl="0">
+      <w:start w:val="1"/>
+      <w:numFmt w:val="bullet"/>
+      <w:lvlText w:val=""/>
+      <w:lvlJc w:val="left"/>
+      <w:pPr>
+        <w:tabs>
+          <w:tab w:val="num" w:pos="1440"/>
+        </w:tabs>
+        <w:ind w:left="1440" w:hanging="360"/>
+      </w:pPr>
+      <w:rPr>
+        <w:rFonts w:ascii="Symbol" w:hAnsi="Symbol" w:hint="default"/>
+      </w:rPr>
+    </w:lvl>
+  </w:abstractNum>
+  <w:abstractNum w:abstractNumId="6">
+    <w:nsid w:val="FFFFFF82"/>
+    <w:multiLevelType w:val="singleLevel"/>
+    <w:tmpl w:val="6F742AD2"/>
+    <w:lvl w:ilvl="0">
+      <w:start w:val="1"/>
+      <w:numFmt w:val="bullet"/>
+      <w:lvlText w:val=""/>
+      <w:lvlJc w:val="left"/>
+      <w:pPr>
+        <w:tabs>
+          <w:tab w:val="num" w:pos="1080"/>
+        </w:tabs>
+        <w:ind w:left="1080" w:hanging="360"/>
+      </w:pPr>
+      <w:rPr>
+        <w:rFonts w:ascii="Symbol" w:hAnsi="Symbol" w:hint="default"/>
+      </w:rPr>
+    </w:lvl>
+  </w:abstractNum>
+  <w:abstractNum w:abstractNumId="7">
+    <w:nsid w:val="FFFFFF83"/>
+    <w:multiLevelType w:val="singleLevel"/>
+    <w:tmpl w:val="D4AAF850"/>
+    <w:lvl w:ilvl="0">
+      <w:start w:val="1"/>
+      <w:numFmt w:val="bullet"/>
+      <w:lvlText w:val=""/>
+      <w:lvlJc w:val="left"/>
+      <w:pPr>
+        <w:tabs>
+          <w:tab w:val="num" w:pos="720"/>
+        </w:tabs>
+        <w:ind w:left="720" w:hanging="360"/>
+      </w:pPr>
+      <w:rPr>
+        <w:rFonts w:ascii="Symbol" w:hAnsi="Symbol" w:hint="default"/>
+      </w:rPr>
+    </w:lvl>
+  </w:abstractNum>
+  <w:abstractNum w:abstractNumId="8">
+    <w:nsid w:val="FFFFFF88"/>
+    <w:multiLevelType w:val="singleLevel"/>
+    <w:tmpl w:val="192052CE"/>
+    <w:lvl w:ilvl="0">
+      <w:start w:val="1"/>
+      <w:numFmt w:val="decimal"/>
+      <w:lvlText w:val="%1."/>
+      <w:lvlJc w:val="left"/>
+      <w:pPr>
+        <w:tabs>
+          <w:tab w:val="num" w:pos="360"/>
+        </w:tabs>
+        <w:ind w:left="360" w:hanging="360"/>
+      </w:pPr>
+    </w:lvl>
+  </w:abstractNum>
+  <w:abstractNum w:abstractNumId="9">
+    <w:nsid w:val="FFFFFF89"/>
+    <w:multiLevelType w:val="singleLevel"/>
+    <w:tmpl w:val="3996A776"/>
+    <w:lvl w:ilvl="0">
+      <w:start w:val="1"/>
+      <w:numFmt w:val="bullet"/>
+      <w:lvlText w:val=""/>
+      <w:lvlJc w:val="left"/>
+      <w:pPr>
+        <w:tabs>
+          <w:tab w:val="num" w:pos="360"/>
+        </w:tabs>
+        <w:ind w:left="360" w:hanging="360"/>
+      </w:pPr>
+      <w:rPr>
+        <w:rFonts w:ascii="Symbol" w:hAnsi="Symbol" w:hint="default"/>
+      </w:rPr>
+    </w:lvl>
+  </w:abstractNum>
+  <w:abstractNum w:abstractNumId="10">
     <w:nsid w:val="1A846AE2"/>
     <w:multiLevelType w:val="multilevel"/>
     <w:tmpl w:val="443032E8"/>
@@ -214,10 +399,146 @@
       </w:rPr>
     </w:lvl>
   </w:abstractNum>
+  <w:abstractNum w:abstractNumId="11">
+    <w:nsid w:val="2C1AE401"/>
+    <w:multiLevelType w:val="multilevel"/>
+    <w:tmpl w:val="E5D4A396"/>
+    <w:lvl w:ilvl="0">
+      <w:numFmt w:val="bullet"/>
+      <w:lvlText w:val=" "/>
+      <w:lvlJc w:val="left"/>
+      <w:pPr>
+        <w:tabs>
+          <w:tab w:val="num" w:pos="0"/>
+        </w:tabs>
+        <w:ind w:left="480" w:hanging="480"/>
+      </w:pPr>
+    </w:lvl>
+    <w:lvl w:ilvl="1">
+      <w:numFmt w:val="bullet"/>
+      <w:lvlText w:val=" "/>
+      <w:lvlJc w:val="left"/>
+      <w:pPr>
+        <w:tabs>
+          <w:tab w:val="num" w:pos="720"/>
+        </w:tabs>
+        <w:ind w:left="1200" w:hanging="480"/>
+      </w:pPr>
+    </w:lvl>
+    <w:lvl w:ilvl="2">
+      <w:numFmt w:val="bullet"/>
+      <w:lvlText w:val=" "/>
+      <w:lvlJc w:val="left"/>
+      <w:pPr>
+        <w:tabs>
+          <w:tab w:val="num" w:pos="1440"/>
+        </w:tabs>
+        <w:ind w:left="1920" w:hanging="480"/>
+      </w:pPr>
+    </w:lvl>
+    <w:lvl w:ilvl="3">
+      <w:numFmt w:val="bullet"/>
+      <w:lvlText w:val=" "/>
+      <w:lvlJc w:val="left"/>
+      <w:pPr>
+        <w:tabs>
+          <w:tab w:val="num" w:pos="2160"/>
+        </w:tabs>
+        <w:ind w:left="2640" w:hanging="480"/>
+      </w:pPr>
+    </w:lvl>
+    <w:lvl w:ilvl="4">
+      <w:numFmt w:val="bullet"/>
+      <w:lvlText w:val=" "/>
+      <w:lvlJc w:val="left"/>
+      <w:pPr>
+        <w:tabs>
+          <w:tab w:val="num" w:pos="2880"/>
+        </w:tabs>
+        <w:ind w:left="3360" w:hanging="480"/>
+      </w:pPr>
+    </w:lvl>
+    <w:lvl w:ilvl="5">
+      <w:numFmt w:val="bullet"/>
+      <w:lvlText w:val=" "/>
+      <w:lvlJc w:val="left"/>
+      <w:pPr>
+        <w:tabs>
+          <w:tab w:val="num" w:pos="3600"/>
+        </w:tabs>
+        <w:ind w:left="4080" w:hanging="480"/>
+      </w:pPr>
+    </w:lvl>
+    <w:lvl w:ilvl="6">
+      <w:numFmt w:val="bullet"/>
+      <w:lvlText w:val=" "/>
+      <w:lvlJc w:val="left"/>
+      <w:pPr>
+        <w:tabs>
+          <w:tab w:val="num" w:pos="4320"/>
+        </w:tabs>
+        <w:ind w:left="4800" w:hanging="480"/>
+      </w:pPr>
+    </w:lvl>
+    <w:lvl w:ilvl="7">
+      <w:numFmt w:val="bullet"/>
+      <w:lvlText w:val=" "/>
+      <w:lvlJc w:val="left"/>
+      <w:pPr>
+        <w:tabs>
+          <w:tab w:val="num" w:pos="5040"/>
+        </w:tabs>
+        <w:ind w:left="5520" w:hanging="480"/>
+      </w:pPr>
+    </w:lvl>
+    <w:lvl w:ilvl="8">
+      <w:numFmt w:val="bullet"/>
+      <w:lvlText w:val=" "/>
+      <w:lvlJc w:val="left"/>
+      <w:pPr>
+        <w:tabs>
+          <w:tab w:val="num" w:pos="5760"/>
+        </w:tabs>
+        <w:ind w:left="6240" w:hanging="480"/>
+      </w:pPr>
+    </w:lvl>
+  </w:abstractNum>
   <w:num w:numId="1">
+    <w:abstractNumId w:val="10"/>
+  </w:num>
+  <w:num w:numId="2">
+    <w:abstractNumId w:val="11"/>
+  </w:num>
+  <w:num w:numId="3">
+    <w:abstractNumId w:val="9"/>
+  </w:num>
+  <w:num w:numId="4">
+    <w:abstractNumId w:val="7"/>
+  </w:num>
+  <w:num w:numId="5">
+    <w:abstractNumId w:val="6"/>
+  </w:num>
+  <w:num w:numId="6">
+    <w:abstractNumId w:val="5"/>
+  </w:num>
+  <w:num w:numId="7">
+    <w:abstractNumId w:val="4"/>
+  </w:num>
+  <w:num w:numId="8">
+    <w:abstractNumId w:val="8"/>
+  </w:num>
+  <w:num w:numId="9">
+    <w:abstractNumId w:val="3"/>
+  </w:num>
+  <w:num w:numId="10">
+    <w:abstractNumId w:val="2"/>
+  </w:num>
+  <w:num w:numId="11">
+    <w:abstractNumId w:val="1"/>
+  </w:num>
+  <w:num w:numId="12">
     <w:abstractNumId w:val="0"/>
   </w:num>
-  <w:numIdMacAtCleanup w:val="1"/>
 </w:numbering>
 </file>
 
@@ -249,7 +570,7 @@
   <w:style w:type="paragraph" w:default="1" w:styleId="a">
     <w:name w:val="Normal"/>
     <w:qFormat/>
-    <w:rsid w:val="007C3BBC"/>
+    <w:rsid w:val="00831954"/>
     <w:rPr>
       <w:rFonts w:ascii="Times New Roman" w:hAnsi="Times New Roman"/>
       <w:sz w:val="28"/>
@@ -1495,6 +1816,46 @@
     <w:trPr>
       <w:jc w:val="center"/>
     </w:trPr>
+  </w:style>
+  <w:style w:type="table" w:customStyle="1" w:styleId="Table">
+    <w:name w:val="Table"/>
+    <w:basedOn w:val="a1"/>
+    <w:uiPriority w:val="99"/>
+    <w:rsid w:val="00831954"/>
+    <w:pPr>
+      <w:keepNext/>
+      <w:keepLines/>
+      <w:spacing w:after="240" w:line="360" w:lineRule="auto"/>
+    </w:pPr>
+    <w:tblPr>
+      <w:jc w:val="center"/>
+      <w:tblInd w:w="0" w:type="dxa"/>
+      <w:tblBorders>
+        <w:top w:val="single" w:sz="4" w:space="0" w:color="auto"/>
+        <w:left w:val="single" w:sz="4" w:space="0" w:color="auto"/>
+        <w:bottom w:val="single" w:sz="4" w:space="0" w:color="auto"/>
+        <w:right w:val="single" w:sz="4" w:space="0" w:color="auto"/>
+        <w:insideH w:val="single" w:sz="4" w:space="0" w:color="auto"/>
+        <w:insideV w:val="single" w:sz="4" w:space="0" w:color="auto"/>
+      </w:tblBorders>
+      <w:tblCellMar>
+        <w:top w:w="0" w:type="dxa"/>
+        <w:left w:w="108" w:type="dxa"/>
+        <w:bottom w:w="0" w:type="dxa"/>
+        <w:right w:w="108" w:type="dxa"/>
+      </w:tblCellMar>
+    </w:tblPr>
+    <w:trPr>
+      <w:cantSplit/>
+      <w:jc w:val="center"/>
+    </w:trPr>
+    <w:tblStylePr w:type="firstRow">
+      <w:tblPr/>
+      <w:trPr>
+        <w:cantSplit w:val="off"/>
+        <w:tblHeader/>
+      </w:trPr>
+    </w:tblStylePr>
   </w:style>
 </w:styles>
 </file>

</xml_diff>

<commit_message>
docx: two rows in 'Table Caption' style
</commit_message>
<xml_diff>
--- a/styles-reference.docx
+++ b/styles-reference.docx
@@ -1078,11 +1078,11 @@
   <w:style w:type="paragraph" w:customStyle="1" w:styleId="TableCaption">
     <w:name w:val="Table Caption"/>
     <w:basedOn w:val="Caption"/>
-    <w:rsid w:val="00677BB7"/>
+    <w:rsid w:val="00376B41"/>
     <w:pPr>
       <w:keepNext/>
       <w:spacing w:before="240" w:after="240" w:line="360" w:lineRule="auto"/>
-      <w:jc w:val="right"/>
+      <w:ind w:left="720" w:firstLine="8278"/>
     </w:pPr>
     <w:rPr>
       <w:b/>
@@ -1778,7 +1778,6 @@
     <w:pPr>
       <w:ind w:firstLine="720"/>
       <w:contextualSpacing/>
-      <w:jc w:val="left"/>
     </w:pPr>
   </w:style>
   <w:style w:type="table" w:customStyle="1" w:styleId="TableCentered">

</xml_diff>

<commit_message>
fig: aligned in docx by standard 'Image Caption' style
</commit_message>
<xml_diff>
--- a/styles-reference.docx
+++ b/styles-reference.docx
@@ -1092,8 +1092,9 @@
   <w:style w:type="paragraph" w:customStyle="1" w:styleId="ImageCaption">
     <w:name w:val="Image Caption"/>
     <w:basedOn w:val="Caption"/>
-    <w:rsid w:val="00C869F3"/>
-    <w:pPr>
+    <w:rsid w:val="00A37786"/>
+    <w:pPr>
+      <w:spacing w:after="280"/>
       <w:jc w:val="center"/>
     </w:pPr>
     <w:rPr>
@@ -1855,6 +1856,15 @@
         <w:tblHeader/>
       </w:trPr>
     </w:tblStylePr>
+  </w:style>
+  <w:style w:type="paragraph" w:customStyle="1" w:styleId="CaptionedFigure">
+    <w:name w:val="Captioned Figure"/>
+    <w:basedOn w:val="Figure"/>
+    <w:rsid w:val="00F41E77"/>
+    <w:pPr>
+      <w:spacing w:after="0"/>
+      <w:contextualSpacing w:val="0"/>
+    </w:pPr>
   </w:style>
 </w:styles>
 </file>

</xml_diff>

<commit_message>
docx: lua-filter with extra line after table
</commit_message>
<xml_diff>
--- a/styles-reference.docx
+++ b/styles-reference.docx
@@ -2,7 +2,12 @@
 <file path=word/document.xml><?xml version="1.0" encoding="utf-8"?>
 <w:document xmlns:ve="http://schemas.openxmlformats.org/markup-compatibility/2006" xmlns:o="urn:schemas-microsoft-com:office:office" xmlns:r="http://schemas.openxmlformats.org/officeDocument/2006/relationships" xmlns:m="http://schemas.openxmlformats.org/officeDocument/2006/math" xmlns:v="urn:schemas-microsoft-com:vml" xmlns:wp="http://schemas.openxmlformats.org/drawingml/2006/wordprocessingDrawing" xmlns:w10="urn:schemas-microsoft-com:office:word" xmlns:w="http://schemas.openxmlformats.org/wordprocessingml/2006/main" xmlns:wne="http://schemas.microsoft.com/office/word/2006/wordml">
   <w:body>
-    <w:p/>
+    <w:p>
+      <w:bookmarkStart w:id="0" w:name="refs"/>
+      <w:bookmarkStart w:id="1" w:name="ref-banzi"/>
+      <w:bookmarkEnd w:id="0"/>
+      <w:bookmarkEnd w:id="1"/>
+    </w:p>
     <w:sectPr>
       <w:footerReference w:type="default" r:id="rId7"/>
       <w:pgSz w:w="12240" w:h="15840"/>
@@ -20,7 +25,7 @@
   <w:endnote w:type="separator" w:id="-1">
     <w:p>
       <w:pPr>
-        <w:spacing w:after="0"/>
+        <w:spacing w:after="0" w:line="240" w:lineRule="auto"/>
       </w:pPr>
       <w:r>
         <w:separator/>
@@ -30,7 +35,7 @@
   <w:endnote w:type="continuationSeparator" w:id="0">
     <w:p>
       <w:pPr>
-        <w:spacing w:after="0"/>
+        <w:spacing w:after="0" w:line="240" w:lineRule="auto"/>
       </w:pPr>
       <w:r>
         <w:continuationSeparator/>
@@ -52,7 +57,7 @@
         <w:rPr>
           <w:noProof/>
         </w:rPr>
-        <w:t>2</w:t>
+        <w:t>36</w:t>
       </w:r>
     </w:fldSimple>
   </w:p>
@@ -81,6 +86,110 @@
 <file path=word/numbering.xml><?xml version="1.0" encoding="utf-8"?>
 <w:numbering xmlns:ve="http://schemas.openxmlformats.org/markup-compatibility/2006" xmlns:o="urn:schemas-microsoft-com:office:office" xmlns:r="http://schemas.openxmlformats.org/officeDocument/2006/relationships" xmlns:m="http://schemas.openxmlformats.org/officeDocument/2006/math" xmlns:v="urn:schemas-microsoft-com:vml" xmlns:wp="http://schemas.openxmlformats.org/drawingml/2006/wordprocessingDrawing" xmlns:w10="urn:schemas-microsoft-com:office:word" xmlns:w="http://schemas.openxmlformats.org/wordprocessingml/2006/main" xmlns:wne="http://schemas.microsoft.com/office/word/2006/wordml">
   <w:abstractNum w:abstractNumId="0">
+    <w:nsid w:val="EA454B4C"/>
+    <w:multiLevelType w:val="multilevel"/>
+    <w:tmpl w:val="402C32B0"/>
+    <w:lvl w:ilvl="0">
+      <w:numFmt w:val="bullet"/>
+      <w:lvlText w:val="•"/>
+      <w:lvlJc w:val="left"/>
+      <w:pPr>
+        <w:tabs>
+          <w:tab w:val="num" w:pos="0"/>
+        </w:tabs>
+        <w:ind w:left="480" w:hanging="480"/>
+      </w:pPr>
+    </w:lvl>
+    <w:lvl w:ilvl="1">
+      <w:numFmt w:val="bullet"/>
+      <w:lvlText w:val="–"/>
+      <w:lvlJc w:val="left"/>
+      <w:pPr>
+        <w:tabs>
+          <w:tab w:val="num" w:pos="720"/>
+        </w:tabs>
+        <w:ind w:left="1200" w:hanging="480"/>
+      </w:pPr>
+    </w:lvl>
+    <w:lvl w:ilvl="2">
+      <w:numFmt w:val="bullet"/>
+      <w:lvlText w:val="•"/>
+      <w:lvlJc w:val="left"/>
+      <w:pPr>
+        <w:tabs>
+          <w:tab w:val="num" w:pos="1440"/>
+        </w:tabs>
+        <w:ind w:left="1920" w:hanging="480"/>
+      </w:pPr>
+    </w:lvl>
+    <w:lvl w:ilvl="3">
+      <w:numFmt w:val="bullet"/>
+      <w:lvlText w:val="–"/>
+      <w:lvlJc w:val="left"/>
+      <w:pPr>
+        <w:tabs>
+          <w:tab w:val="num" w:pos="2160"/>
+        </w:tabs>
+        <w:ind w:left="2640" w:hanging="480"/>
+      </w:pPr>
+    </w:lvl>
+    <w:lvl w:ilvl="4">
+      <w:numFmt w:val="bullet"/>
+      <w:lvlText w:val="•"/>
+      <w:lvlJc w:val="left"/>
+      <w:pPr>
+        <w:tabs>
+          <w:tab w:val="num" w:pos="2880"/>
+        </w:tabs>
+        <w:ind w:left="3360" w:hanging="480"/>
+      </w:pPr>
+    </w:lvl>
+    <w:lvl w:ilvl="5">
+      <w:numFmt w:val="bullet"/>
+      <w:lvlText w:val="–"/>
+      <w:lvlJc w:val="left"/>
+      <w:pPr>
+        <w:tabs>
+          <w:tab w:val="num" w:pos="3600"/>
+        </w:tabs>
+        <w:ind w:left="4080" w:hanging="480"/>
+      </w:pPr>
+    </w:lvl>
+    <w:lvl w:ilvl="6">
+      <w:numFmt w:val="bullet"/>
+      <w:lvlText w:val="•"/>
+      <w:lvlJc w:val="left"/>
+      <w:pPr>
+        <w:tabs>
+          <w:tab w:val="num" w:pos="4320"/>
+        </w:tabs>
+        <w:ind w:left="4800" w:hanging="480"/>
+      </w:pPr>
+    </w:lvl>
+    <w:lvl w:ilvl="7">
+      <w:numFmt w:val="bullet"/>
+      <w:lvlText w:val="–"/>
+      <w:lvlJc w:val="left"/>
+      <w:pPr>
+        <w:tabs>
+          <w:tab w:val="num" w:pos="5040"/>
+        </w:tabs>
+        <w:ind w:left="5520" w:hanging="480"/>
+      </w:pPr>
+    </w:lvl>
+    <w:lvl w:ilvl="8">
+      <w:numFmt w:val="bullet"/>
+      <w:lvlText w:val="•"/>
+      <w:lvlJc w:val="left"/>
+      <w:pPr>
+        <w:tabs>
+          <w:tab w:val="num" w:pos="5760"/>
+        </w:tabs>
+        <w:ind w:left="6240" w:hanging="480"/>
+      </w:pPr>
+    </w:lvl>
+  </w:abstractNum>
+  <w:abstractNum w:abstractNumId="1">
     <w:nsid w:val="FFFFFF7C"/>
     <w:multiLevelType w:val="singleLevel"/>
     <w:tmpl w:val="85EC310E"/>
@@ -97,7 +206,7 @@
       </w:pPr>
     </w:lvl>
   </w:abstractNum>
-  <w:abstractNum w:abstractNumId="1">
+  <w:abstractNum w:abstractNumId="2">
     <w:nsid w:val="FFFFFF7D"/>
     <w:multiLevelType w:val="singleLevel"/>
     <w:tmpl w:val="CD8CFF9E"/>
@@ -114,7 +223,7 @@
       </w:pPr>
     </w:lvl>
   </w:abstractNum>
-  <w:abstractNum w:abstractNumId="2">
+  <w:abstractNum w:abstractNumId="3">
     <w:nsid w:val="FFFFFF7E"/>
     <w:multiLevelType w:val="singleLevel"/>
     <w:tmpl w:val="0C988B02"/>
@@ -131,7 +240,7 @@
       </w:pPr>
     </w:lvl>
   </w:abstractNum>
-  <w:abstractNum w:abstractNumId="3">
+  <w:abstractNum w:abstractNumId="4">
     <w:nsid w:val="FFFFFF7F"/>
     <w:multiLevelType w:val="singleLevel"/>
     <w:tmpl w:val="B178B7EE"/>
@@ -148,7 +257,7 @@
       </w:pPr>
     </w:lvl>
   </w:abstractNum>
-  <w:abstractNum w:abstractNumId="4">
+  <w:abstractNum w:abstractNumId="5">
     <w:nsid w:val="FFFFFF80"/>
     <w:multiLevelType w:val="singleLevel"/>
     <w:tmpl w:val="28C8F0D4"/>
@@ -168,7 +277,7 @@
       </w:rPr>
     </w:lvl>
   </w:abstractNum>
-  <w:abstractNum w:abstractNumId="5">
+  <w:abstractNum w:abstractNumId="6">
     <w:nsid w:val="FFFFFF81"/>
     <w:multiLevelType w:val="singleLevel"/>
     <w:tmpl w:val="AB0425A8"/>
@@ -188,7 +297,7 @@
       </w:rPr>
     </w:lvl>
   </w:abstractNum>
-  <w:abstractNum w:abstractNumId="6">
+  <w:abstractNum w:abstractNumId="7">
     <w:nsid w:val="FFFFFF82"/>
     <w:multiLevelType w:val="singleLevel"/>
     <w:tmpl w:val="6F742AD2"/>
@@ -208,7 +317,7 @@
       </w:rPr>
     </w:lvl>
   </w:abstractNum>
-  <w:abstractNum w:abstractNumId="7">
+  <w:abstractNum w:abstractNumId="8">
     <w:nsid w:val="FFFFFF83"/>
     <w:multiLevelType w:val="singleLevel"/>
     <w:tmpl w:val="D4AAF850"/>
@@ -228,7 +337,7 @@
       </w:rPr>
     </w:lvl>
   </w:abstractNum>
-  <w:abstractNum w:abstractNumId="8">
+  <w:abstractNum w:abstractNumId="9">
     <w:nsid w:val="FFFFFF88"/>
     <w:multiLevelType w:val="singleLevel"/>
     <w:tmpl w:val="192052CE"/>
@@ -245,7 +354,7 @@
       </w:pPr>
     </w:lvl>
   </w:abstractNum>
-  <w:abstractNum w:abstractNumId="9">
+  <w:abstractNum w:abstractNumId="10">
     <w:nsid w:val="FFFFFF89"/>
     <w:multiLevelType w:val="singleLevel"/>
     <w:tmpl w:val="3996A776"/>
@@ -265,7 +374,7 @@
       </w:rPr>
     </w:lvl>
   </w:abstractNum>
-  <w:abstractNum w:abstractNumId="10">
+  <w:abstractNum w:abstractNumId="11">
     <w:nsid w:val="1A846AE2"/>
     <w:multiLevelType w:val="multilevel"/>
     <w:tmpl w:val="443032E8"/>
@@ -399,7 +508,7 @@
       </w:rPr>
     </w:lvl>
   </w:abstractNum>
-  <w:abstractNum w:abstractNumId="11">
+  <w:abstractNum w:abstractNumId="12">
     <w:nsid w:val="2C1AE401"/>
     <w:multiLevelType w:val="multilevel"/>
     <w:tmpl w:val="E5D4A396"/>
@@ -503,41 +612,544 @@
       </w:pPr>
     </w:lvl>
   </w:abstractNum>
+  <w:abstractNum w:abstractNumId="13">
+    <w:nsid w:val="71315DCA"/>
+    <w:multiLevelType w:val="multilevel"/>
+    <w:tmpl w:val="F4A6085E"/>
+    <w:lvl w:ilvl="0">
+      <w:start w:val="1"/>
+      <w:numFmt w:val="decimal"/>
+      <w:lvlText w:val="%1."/>
+      <w:lvlJc w:val="left"/>
+      <w:pPr>
+        <w:tabs>
+          <w:tab w:val="num" w:pos="0"/>
+        </w:tabs>
+        <w:ind w:left="480" w:hanging="480"/>
+      </w:pPr>
+    </w:lvl>
+    <w:lvl w:ilvl="1">
+      <w:start w:val="1"/>
+      <w:numFmt w:val="decimal"/>
+      <w:lvlText w:val="%2."/>
+      <w:lvlJc w:val="left"/>
+      <w:pPr>
+        <w:tabs>
+          <w:tab w:val="num" w:pos="720"/>
+        </w:tabs>
+        <w:ind w:left="1200" w:hanging="480"/>
+      </w:pPr>
+    </w:lvl>
+    <w:lvl w:ilvl="2">
+      <w:start w:val="1"/>
+      <w:numFmt w:val="decimal"/>
+      <w:lvlText w:val="%3."/>
+      <w:lvlJc w:val="left"/>
+      <w:pPr>
+        <w:tabs>
+          <w:tab w:val="num" w:pos="1440"/>
+        </w:tabs>
+        <w:ind w:left="1920" w:hanging="480"/>
+      </w:pPr>
+    </w:lvl>
+    <w:lvl w:ilvl="3">
+      <w:start w:val="1"/>
+      <w:numFmt w:val="decimal"/>
+      <w:lvlText w:val="%4."/>
+      <w:lvlJc w:val="left"/>
+      <w:pPr>
+        <w:tabs>
+          <w:tab w:val="num" w:pos="2160"/>
+        </w:tabs>
+        <w:ind w:left="2640" w:hanging="480"/>
+      </w:pPr>
+    </w:lvl>
+    <w:lvl w:ilvl="4">
+      <w:start w:val="1"/>
+      <w:numFmt w:val="decimal"/>
+      <w:lvlText w:val="%5."/>
+      <w:lvlJc w:val="left"/>
+      <w:pPr>
+        <w:tabs>
+          <w:tab w:val="num" w:pos="2880"/>
+        </w:tabs>
+        <w:ind w:left="3360" w:hanging="480"/>
+      </w:pPr>
+    </w:lvl>
+    <w:lvl w:ilvl="5">
+      <w:start w:val="1"/>
+      <w:numFmt w:val="decimal"/>
+      <w:lvlText w:val="%6."/>
+      <w:lvlJc w:val="left"/>
+      <w:pPr>
+        <w:tabs>
+          <w:tab w:val="num" w:pos="3600"/>
+        </w:tabs>
+        <w:ind w:left="4080" w:hanging="480"/>
+      </w:pPr>
+    </w:lvl>
+    <w:lvl w:ilvl="6">
+      <w:start w:val="1"/>
+      <w:numFmt w:val="decimal"/>
+      <w:lvlText w:val="%7."/>
+      <w:lvlJc w:val="left"/>
+      <w:pPr>
+        <w:tabs>
+          <w:tab w:val="num" w:pos="4320"/>
+        </w:tabs>
+        <w:ind w:left="4800" w:hanging="480"/>
+      </w:pPr>
+    </w:lvl>
+    <w:lvl w:ilvl="7">
+      <w:start w:val="1"/>
+      <w:numFmt w:val="decimal"/>
+      <w:lvlText w:val="%8."/>
+      <w:lvlJc w:val="left"/>
+      <w:pPr>
+        <w:tabs>
+          <w:tab w:val="num" w:pos="5040"/>
+        </w:tabs>
+        <w:ind w:left="5520" w:hanging="480"/>
+      </w:pPr>
+    </w:lvl>
+    <w:lvl w:ilvl="8">
+      <w:start w:val="1"/>
+      <w:numFmt w:val="decimal"/>
+      <w:lvlText w:val="%9."/>
+      <w:lvlJc w:val="left"/>
+      <w:pPr>
+        <w:tabs>
+          <w:tab w:val="num" w:pos="5760"/>
+        </w:tabs>
+        <w:ind w:left="6240" w:hanging="480"/>
+      </w:pPr>
+    </w:lvl>
+  </w:abstractNum>
   <w:num w:numId="1">
+    <w:abstractNumId w:val="11"/>
+  </w:num>
+  <w:num w:numId="2">
+    <w:abstractNumId w:val="12"/>
+  </w:num>
+  <w:num w:numId="3">
     <w:abstractNumId w:val="10"/>
   </w:num>
-  <w:num w:numId="2">
-    <w:abstractNumId w:val="11"/>
-  </w:num>
-  <w:num w:numId="3">
+  <w:num w:numId="4">
+    <w:abstractNumId w:val="8"/>
+  </w:num>
+  <w:num w:numId="5">
+    <w:abstractNumId w:val="7"/>
+  </w:num>
+  <w:num w:numId="6">
+    <w:abstractNumId w:val="6"/>
+  </w:num>
+  <w:num w:numId="7">
+    <w:abstractNumId w:val="5"/>
+  </w:num>
+  <w:num w:numId="8">
     <w:abstractNumId w:val="9"/>
   </w:num>
-  <w:num w:numId="4">
-    <w:abstractNumId w:val="7"/>
-  </w:num>
-  <w:num w:numId="5">
-    <w:abstractNumId w:val="6"/>
-  </w:num>
-  <w:num w:numId="6">
-    <w:abstractNumId w:val="5"/>
-  </w:num>
-  <w:num w:numId="7">
+  <w:num w:numId="9">
     <w:abstractNumId w:val="4"/>
   </w:num>
-  <w:num w:numId="8">
-    <w:abstractNumId w:val="8"/>
-  </w:num>
-  <w:num w:numId="9">
+  <w:num w:numId="10">
     <w:abstractNumId w:val="3"/>
   </w:num>
-  <w:num w:numId="10">
+  <w:num w:numId="11">
     <w:abstractNumId w:val="2"/>
   </w:num>
-  <w:num w:numId="11">
+  <w:num w:numId="12">
     <w:abstractNumId w:val="1"/>
   </w:num>
-  <w:num w:numId="12">
+  <w:num w:numId="13">
+    <w:abstractNumId w:val="12"/>
+  </w:num>
+  <w:num w:numId="14">
     <w:abstractNumId w:val="0"/>
+  </w:num>
+  <w:num w:numId="15">
+    <w:abstractNumId w:val="0"/>
+  </w:num>
+  <w:num w:numId="16">
+    <w:abstractNumId w:val="0"/>
+  </w:num>
+  <w:num w:numId="17">
+    <w:abstractNumId w:val="0"/>
+  </w:num>
+  <w:num w:numId="18">
+    <w:abstractNumId w:val="0"/>
+  </w:num>
+  <w:num w:numId="19">
+    <w:abstractNumId w:val="0"/>
+  </w:num>
+  <w:num w:numId="20">
+    <w:abstractNumId w:val="0"/>
+  </w:num>
+  <w:num w:numId="21">
+    <w:abstractNumId w:val="0"/>
+  </w:num>
+  <w:num w:numId="22">
+    <w:abstractNumId w:val="0"/>
+  </w:num>
+  <w:num w:numId="23">
+    <w:abstractNumId w:val="0"/>
+  </w:num>
+  <w:num w:numId="24">
+    <w:abstractNumId w:val="0"/>
+  </w:num>
+  <w:num w:numId="25">
+    <w:abstractNumId w:val="0"/>
+  </w:num>
+  <w:num w:numId="26">
+    <w:abstractNumId w:val="13"/>
+    <w:lvlOverride w:ilvl="0">
+      <w:startOverride w:val="1"/>
+    </w:lvlOverride>
+    <w:lvlOverride w:ilvl="1">
+      <w:startOverride w:val="1"/>
+    </w:lvlOverride>
+    <w:lvlOverride w:ilvl="2">
+      <w:startOverride w:val="1"/>
+    </w:lvlOverride>
+    <w:lvlOverride w:ilvl="3">
+      <w:startOverride w:val="1"/>
+    </w:lvlOverride>
+    <w:lvlOverride w:ilvl="4">
+      <w:startOverride w:val="1"/>
+    </w:lvlOverride>
+    <w:lvlOverride w:ilvl="5">
+      <w:startOverride w:val="1"/>
+    </w:lvlOverride>
+    <w:lvlOverride w:ilvl="6">
+      <w:startOverride w:val="1"/>
+    </w:lvlOverride>
+    <w:lvlOverride w:ilvl="7">
+      <w:startOverride w:val="1"/>
+    </w:lvlOverride>
+    <w:lvlOverride w:ilvl="8">
+      <w:startOverride w:val="1"/>
+    </w:lvlOverride>
+  </w:num>
+  <w:num w:numId="27">
+    <w:abstractNumId w:val="0"/>
+  </w:num>
+  <w:num w:numId="28">
+    <w:abstractNumId w:val="0"/>
+  </w:num>
+  <w:num w:numId="29">
+    <w:abstractNumId w:val="0"/>
+  </w:num>
+  <w:num w:numId="30">
+    <w:abstractNumId w:val="0"/>
+  </w:num>
+  <w:num w:numId="31">
+    <w:abstractNumId w:val="0"/>
+  </w:num>
+  <w:num w:numId="32">
+    <w:abstractNumId w:val="13"/>
+    <w:lvlOverride w:ilvl="0">
+      <w:startOverride w:val="1"/>
+    </w:lvlOverride>
+    <w:lvlOverride w:ilvl="1">
+      <w:startOverride w:val="1"/>
+    </w:lvlOverride>
+    <w:lvlOverride w:ilvl="2">
+      <w:startOverride w:val="1"/>
+    </w:lvlOverride>
+    <w:lvlOverride w:ilvl="3">
+      <w:startOverride w:val="1"/>
+    </w:lvlOverride>
+    <w:lvlOverride w:ilvl="4">
+      <w:startOverride w:val="1"/>
+    </w:lvlOverride>
+    <w:lvlOverride w:ilvl="5">
+      <w:startOverride w:val="1"/>
+    </w:lvlOverride>
+    <w:lvlOverride w:ilvl="6">
+      <w:startOverride w:val="1"/>
+    </w:lvlOverride>
+    <w:lvlOverride w:ilvl="7">
+      <w:startOverride w:val="1"/>
+    </w:lvlOverride>
+    <w:lvlOverride w:ilvl="8">
+      <w:startOverride w:val="1"/>
+    </w:lvlOverride>
+  </w:num>
+  <w:num w:numId="33">
+    <w:abstractNumId w:val="0"/>
+  </w:num>
+  <w:num w:numId="34">
+    <w:abstractNumId w:val="13"/>
+    <w:lvlOverride w:ilvl="0">
+      <w:startOverride w:val="1"/>
+    </w:lvlOverride>
+    <w:lvlOverride w:ilvl="1">
+      <w:startOverride w:val="1"/>
+    </w:lvlOverride>
+    <w:lvlOverride w:ilvl="2">
+      <w:startOverride w:val="1"/>
+    </w:lvlOverride>
+    <w:lvlOverride w:ilvl="3">
+      <w:startOverride w:val="1"/>
+    </w:lvlOverride>
+    <w:lvlOverride w:ilvl="4">
+      <w:startOverride w:val="1"/>
+    </w:lvlOverride>
+    <w:lvlOverride w:ilvl="5">
+      <w:startOverride w:val="1"/>
+    </w:lvlOverride>
+    <w:lvlOverride w:ilvl="6">
+      <w:startOverride w:val="1"/>
+    </w:lvlOverride>
+    <w:lvlOverride w:ilvl="7">
+      <w:startOverride w:val="1"/>
+    </w:lvlOverride>
+    <w:lvlOverride w:ilvl="8">
+      <w:startOverride w:val="1"/>
+    </w:lvlOverride>
+  </w:num>
+  <w:num w:numId="35">
+    <w:abstractNumId w:val="13"/>
+    <w:lvlOverride w:ilvl="0">
+      <w:startOverride w:val="1"/>
+    </w:lvlOverride>
+    <w:lvlOverride w:ilvl="1">
+      <w:startOverride w:val="1"/>
+    </w:lvlOverride>
+    <w:lvlOverride w:ilvl="2">
+      <w:startOverride w:val="1"/>
+    </w:lvlOverride>
+    <w:lvlOverride w:ilvl="3">
+      <w:startOverride w:val="1"/>
+    </w:lvlOverride>
+    <w:lvlOverride w:ilvl="4">
+      <w:startOverride w:val="1"/>
+    </w:lvlOverride>
+    <w:lvlOverride w:ilvl="5">
+      <w:startOverride w:val="1"/>
+    </w:lvlOverride>
+    <w:lvlOverride w:ilvl="6">
+      <w:startOverride w:val="1"/>
+    </w:lvlOverride>
+    <w:lvlOverride w:ilvl="7">
+      <w:startOverride w:val="1"/>
+    </w:lvlOverride>
+    <w:lvlOverride w:ilvl="8">
+      <w:startOverride w:val="1"/>
+    </w:lvlOverride>
+  </w:num>
+  <w:num w:numId="36">
+    <w:abstractNumId w:val="13"/>
+    <w:lvlOverride w:ilvl="0">
+      <w:startOverride w:val="1"/>
+    </w:lvlOverride>
+    <w:lvlOverride w:ilvl="1">
+      <w:startOverride w:val="1"/>
+    </w:lvlOverride>
+    <w:lvlOverride w:ilvl="2">
+      <w:startOverride w:val="1"/>
+    </w:lvlOverride>
+    <w:lvlOverride w:ilvl="3">
+      <w:startOverride w:val="1"/>
+    </w:lvlOverride>
+    <w:lvlOverride w:ilvl="4">
+      <w:startOverride w:val="1"/>
+    </w:lvlOverride>
+    <w:lvlOverride w:ilvl="5">
+      <w:startOverride w:val="1"/>
+    </w:lvlOverride>
+    <w:lvlOverride w:ilvl="6">
+      <w:startOverride w:val="1"/>
+    </w:lvlOverride>
+    <w:lvlOverride w:ilvl="7">
+      <w:startOverride w:val="1"/>
+    </w:lvlOverride>
+    <w:lvlOverride w:ilvl="8">
+      <w:startOverride w:val="1"/>
+    </w:lvlOverride>
+  </w:num>
+  <w:num w:numId="37">
+    <w:abstractNumId w:val="13"/>
+    <w:lvlOverride w:ilvl="0">
+      <w:startOverride w:val="1"/>
+    </w:lvlOverride>
+    <w:lvlOverride w:ilvl="1">
+      <w:startOverride w:val="1"/>
+    </w:lvlOverride>
+    <w:lvlOverride w:ilvl="2">
+      <w:startOverride w:val="1"/>
+    </w:lvlOverride>
+    <w:lvlOverride w:ilvl="3">
+      <w:startOverride w:val="1"/>
+    </w:lvlOverride>
+    <w:lvlOverride w:ilvl="4">
+      <w:startOverride w:val="1"/>
+    </w:lvlOverride>
+    <w:lvlOverride w:ilvl="5">
+      <w:startOverride w:val="1"/>
+    </w:lvlOverride>
+    <w:lvlOverride w:ilvl="6">
+      <w:startOverride w:val="1"/>
+    </w:lvlOverride>
+    <w:lvlOverride w:ilvl="7">
+      <w:startOverride w:val="1"/>
+    </w:lvlOverride>
+    <w:lvlOverride w:ilvl="8">
+      <w:startOverride w:val="1"/>
+    </w:lvlOverride>
+  </w:num>
+  <w:num w:numId="38">
+    <w:abstractNumId w:val="13"/>
+    <w:lvlOverride w:ilvl="0">
+      <w:startOverride w:val="1"/>
+    </w:lvlOverride>
+    <w:lvlOverride w:ilvl="1">
+      <w:startOverride w:val="1"/>
+    </w:lvlOverride>
+    <w:lvlOverride w:ilvl="2">
+      <w:startOverride w:val="1"/>
+    </w:lvlOverride>
+    <w:lvlOverride w:ilvl="3">
+      <w:startOverride w:val="1"/>
+    </w:lvlOverride>
+    <w:lvlOverride w:ilvl="4">
+      <w:startOverride w:val="1"/>
+    </w:lvlOverride>
+    <w:lvlOverride w:ilvl="5">
+      <w:startOverride w:val="1"/>
+    </w:lvlOverride>
+    <w:lvlOverride w:ilvl="6">
+      <w:startOverride w:val="1"/>
+    </w:lvlOverride>
+    <w:lvlOverride w:ilvl="7">
+      <w:startOverride w:val="1"/>
+    </w:lvlOverride>
+    <w:lvlOverride w:ilvl="8">
+      <w:startOverride w:val="1"/>
+    </w:lvlOverride>
+  </w:num>
+  <w:num w:numId="39">
+    <w:abstractNumId w:val="0"/>
+  </w:num>
+  <w:num w:numId="40">
+    <w:abstractNumId w:val="13"/>
+    <w:lvlOverride w:ilvl="0">
+      <w:startOverride w:val="1"/>
+    </w:lvlOverride>
+    <w:lvlOverride w:ilvl="1">
+      <w:startOverride w:val="1"/>
+    </w:lvlOverride>
+    <w:lvlOverride w:ilvl="2">
+      <w:startOverride w:val="1"/>
+    </w:lvlOverride>
+    <w:lvlOverride w:ilvl="3">
+      <w:startOverride w:val="1"/>
+    </w:lvlOverride>
+    <w:lvlOverride w:ilvl="4">
+      <w:startOverride w:val="1"/>
+    </w:lvlOverride>
+    <w:lvlOverride w:ilvl="5">
+      <w:startOverride w:val="1"/>
+    </w:lvlOverride>
+    <w:lvlOverride w:ilvl="6">
+      <w:startOverride w:val="1"/>
+    </w:lvlOverride>
+    <w:lvlOverride w:ilvl="7">
+      <w:startOverride w:val="1"/>
+    </w:lvlOverride>
+    <w:lvlOverride w:ilvl="8">
+      <w:startOverride w:val="1"/>
+    </w:lvlOverride>
+  </w:num>
+  <w:num w:numId="41">
+    <w:abstractNumId w:val="13"/>
+    <w:lvlOverride w:ilvl="0">
+      <w:startOverride w:val="1"/>
+    </w:lvlOverride>
+    <w:lvlOverride w:ilvl="1">
+      <w:startOverride w:val="1"/>
+    </w:lvlOverride>
+    <w:lvlOverride w:ilvl="2">
+      <w:startOverride w:val="1"/>
+    </w:lvlOverride>
+    <w:lvlOverride w:ilvl="3">
+      <w:startOverride w:val="1"/>
+    </w:lvlOverride>
+    <w:lvlOverride w:ilvl="4">
+      <w:startOverride w:val="1"/>
+    </w:lvlOverride>
+    <w:lvlOverride w:ilvl="5">
+      <w:startOverride w:val="1"/>
+    </w:lvlOverride>
+    <w:lvlOverride w:ilvl="6">
+      <w:startOverride w:val="1"/>
+    </w:lvlOverride>
+    <w:lvlOverride w:ilvl="7">
+      <w:startOverride w:val="1"/>
+    </w:lvlOverride>
+    <w:lvlOverride w:ilvl="8">
+      <w:startOverride w:val="1"/>
+    </w:lvlOverride>
+  </w:num>
+  <w:num w:numId="42">
+    <w:abstractNumId w:val="13"/>
+    <w:lvlOverride w:ilvl="0">
+      <w:startOverride w:val="1"/>
+    </w:lvlOverride>
+    <w:lvlOverride w:ilvl="1">
+      <w:startOverride w:val="1"/>
+    </w:lvlOverride>
+    <w:lvlOverride w:ilvl="2">
+      <w:startOverride w:val="1"/>
+    </w:lvlOverride>
+    <w:lvlOverride w:ilvl="3">
+      <w:startOverride w:val="1"/>
+    </w:lvlOverride>
+    <w:lvlOverride w:ilvl="4">
+      <w:startOverride w:val="1"/>
+    </w:lvlOverride>
+    <w:lvlOverride w:ilvl="5">
+      <w:startOverride w:val="1"/>
+    </w:lvlOverride>
+    <w:lvlOverride w:ilvl="6">
+      <w:startOverride w:val="1"/>
+    </w:lvlOverride>
+    <w:lvlOverride w:ilvl="7">
+      <w:startOverride w:val="1"/>
+    </w:lvlOverride>
+    <w:lvlOverride w:ilvl="8">
+      <w:startOverride w:val="1"/>
+    </w:lvlOverride>
+  </w:num>
+  <w:num w:numId="43">
+    <w:abstractNumId w:val="13"/>
+    <w:lvlOverride w:ilvl="0">
+      <w:startOverride w:val="1"/>
+    </w:lvlOverride>
+    <w:lvlOverride w:ilvl="1">
+      <w:startOverride w:val="1"/>
+    </w:lvlOverride>
+    <w:lvlOverride w:ilvl="2">
+      <w:startOverride w:val="1"/>
+    </w:lvlOverride>
+    <w:lvlOverride w:ilvl="3">
+      <w:startOverride w:val="1"/>
+    </w:lvlOverride>
+    <w:lvlOverride w:ilvl="4">
+      <w:startOverride w:val="1"/>
+    </w:lvlOverride>
+    <w:lvlOverride w:ilvl="5">
+      <w:startOverride w:val="1"/>
+    </w:lvlOverride>
+    <w:lvlOverride w:ilvl="6">
+      <w:startOverride w:val="1"/>
+    </w:lvlOverride>
+    <w:lvlOverride w:ilvl="7">
+      <w:startOverride w:val="1"/>
+    </w:lvlOverride>
+    <w:lvlOverride w:ilvl="8">
+      <w:startOverride w:val="1"/>
+    </w:lvlOverride>
   </w:num>
 </w:numbering>
 </file>
@@ -570,7 +1182,10 @@
   <w:style w:type="paragraph" w:default="1" w:styleId="a">
     <w:name w:val="Normal"/>
     <w:qFormat/>
-    <w:rsid w:val="00831954"/>
+    <w:rsid w:val="00141336"/>
+    <w:pPr>
+      <w:spacing w:line="360" w:lineRule="auto"/>
+    </w:pPr>
     <w:rPr>
       <w:rFonts w:ascii="Times New Roman" w:hAnsi="Times New Roman"/>
       <w:sz w:val="28"/>
@@ -774,7 +1389,6 @@
   <w:style w:type="character" w:default="1" w:styleId="a0">
     <w:name w:val="Default Paragraph Font"/>
     <w:uiPriority w:val="1"/>
-    <w:semiHidden/>
     <w:unhideWhenUsed/>
   </w:style>
   <w:style w:type="table" w:default="1" w:styleId="a1">
@@ -804,10 +1418,11 @@
     <w:basedOn w:val="a"/>
     <w:link w:val="11"/>
     <w:qFormat/>
-    <w:rsid w:val="00200E3D"/>
-    <w:pPr>
-      <w:spacing w:before="180" w:after="180" w:line="360" w:lineRule="auto"/>
+    <w:rsid w:val="00141336"/>
+    <w:pPr>
+      <w:spacing w:after="0"/>
       <w:ind w:firstLine="720"/>
+      <w:contextualSpacing/>
       <w:jc w:val="both"/>
     </w:pPr>
   </w:style>
@@ -821,9 +1436,9 @@
   <w:style w:type="paragraph" w:customStyle="1" w:styleId="Compact">
     <w:name w:val="Compact"/>
     <w:qFormat/>
-    <w:rsid w:val="00C63A5E"/>
-    <w:pPr>
-      <w:spacing w:before="36" w:after="36"/>
+    <w:rsid w:val="00141336"/>
+    <w:pPr>
+      <w:spacing w:before="36" w:after="36" w:line="360" w:lineRule="auto"/>
     </w:pPr>
     <w:rPr>
       <w:rFonts w:ascii="Times New Roman" w:hAnsi="Times New Roman"/>
@@ -918,11 +1533,12 @@
     <w:next w:val="a3"/>
     <w:uiPriority w:val="9"/>
     <w:qFormat/>
-    <w:rsid w:val="00200E3D"/>
+    <w:rsid w:val="00141336"/>
     <w:pPr>
       <w:keepNext/>
       <w:keepLines/>
-      <w:spacing w:before="480" w:after="0"/>
+      <w:pageBreakBefore/>
+      <w:spacing w:before="360" w:after="360"/>
     </w:pPr>
     <w:rPr>
       <w:rFonts w:ascii="Arial" w:eastAsiaTheme="majorEastAsia" w:hAnsi="Arial" w:cstheme="majorBidi"/>
@@ -937,11 +1553,12 @@
     <w:uiPriority w:val="9"/>
     <w:unhideWhenUsed/>
     <w:qFormat/>
-    <w:rsid w:val="00200E3D"/>
+    <w:rsid w:val="00141336"/>
     <w:pPr>
       <w:keepNext/>
       <w:keepLines/>
-      <w:spacing w:before="200" w:after="0"/>
+      <w:spacing w:before="200" w:after="240"/>
+      <w:ind w:firstLine="902"/>
     </w:pPr>
   </w:style>
   <w:style w:type="paragraph" w:customStyle="1" w:styleId="Heading3">
@@ -951,11 +1568,11 @@
     <w:uiPriority w:val="9"/>
     <w:unhideWhenUsed/>
     <w:qFormat/>
-    <w:rsid w:val="00C869F3"/>
+    <w:rsid w:val="00141336"/>
     <w:pPr>
       <w:keepNext/>
       <w:keepLines/>
-      <w:spacing w:before="200" w:after="0"/>
+      <w:spacing w:before="240" w:after="240"/>
     </w:pPr>
   </w:style>
   <w:style w:type="paragraph" w:customStyle="1" w:styleId="Heading4">
@@ -965,11 +1582,11 @@
     <w:uiPriority w:val="9"/>
     <w:unhideWhenUsed/>
     <w:qFormat/>
-    <w:rsid w:val="00C869F3"/>
+    <w:rsid w:val="00141336"/>
     <w:pPr>
       <w:keepNext/>
       <w:keepLines/>
-      <w:spacing w:before="200" w:after="0"/>
+      <w:spacing w:before="240" w:after="240"/>
     </w:pPr>
   </w:style>
   <w:style w:type="paragraph" w:customStyle="1" w:styleId="Heading5">
@@ -1081,7 +1698,7 @@
     <w:rsid w:val="00376B41"/>
     <w:pPr>
       <w:keepNext/>
-      <w:spacing w:before="240" w:after="240" w:line="360" w:lineRule="auto"/>
+      <w:spacing w:before="240" w:after="240"/>
       <w:ind w:left="720" w:firstLine="8278"/>
     </w:pPr>
     <w:rPr>
@@ -1107,7 +1724,7 @@
     <w:rsid w:val="00B864D1"/>
     <w:pPr>
       <w:keepNext/>
-      <w:spacing w:before="240" w:after="240" w:line="360" w:lineRule="auto"/>
+      <w:spacing w:before="240" w:after="240"/>
       <w:contextualSpacing/>
       <w:jc w:val="center"/>
     </w:pPr>
@@ -1131,9 +1748,10 @@
     <w:name w:val="Verbatim Char"/>
     <w:basedOn w:val="a9"/>
     <w:link w:val="SourceCode"/>
-    <w:rsid w:val="00C869F3"/>
+    <w:rsid w:val="00141336"/>
     <w:rPr>
       <w:rFonts w:ascii="Courier New" w:hAnsi="Courier New"/>
+      <w:sz w:val="26"/>
       <w:shd w:val="clear" w:color="auto" w:fill="F8F8F8"/>
     </w:rPr>
   </w:style>
@@ -1177,13 +1795,14 @@
     <w:name w:val="Source Code"/>
     <w:basedOn w:val="a"/>
     <w:link w:val="VerbatimChar"/>
-    <w:rsid w:val="00C869F3"/>
+    <w:rsid w:val="00141336"/>
     <w:pPr>
       <w:shd w:val="clear" w:color="auto" w:fill="F8F8F8"/>
       <w:wordWrap w:val="0"/>
     </w:pPr>
     <w:rPr>
       <w:rFonts w:ascii="Courier New" w:hAnsi="Courier New"/>
+      <w:sz w:val="26"/>
     </w:rPr>
   </w:style>
   <w:style w:type="character" w:customStyle="1" w:styleId="KeywordTok">
@@ -1516,7 +2135,7 @@
     <w:name w:val="Основной текст Знак1"/>
     <w:basedOn w:val="a0"/>
     <w:link w:val="a3"/>
-    <w:rsid w:val="00200E3D"/>
+    <w:rsid w:val="00141336"/>
     <w:rPr>
       <w:rFonts w:ascii="Times New Roman" w:hAnsi="Times New Roman"/>
       <w:sz w:val="28"/>

</xml_diff>

<commit_message>
Revert "docx: lua-filter with extra line after table"
This reverts commit 7658fe6f1c16ae6cf8850dbb80dd93f9c4c9f947.
</commit_message>
<xml_diff>
--- a/styles-reference.docx
+++ b/styles-reference.docx
@@ -2,12 +2,7 @@
 <file path=word/document.xml><?xml version="1.0" encoding="utf-8"?>
 <w:document xmlns:ve="http://schemas.openxmlformats.org/markup-compatibility/2006" xmlns:o="urn:schemas-microsoft-com:office:office" xmlns:r="http://schemas.openxmlformats.org/officeDocument/2006/relationships" xmlns:m="http://schemas.openxmlformats.org/officeDocument/2006/math" xmlns:v="urn:schemas-microsoft-com:vml" xmlns:wp="http://schemas.openxmlformats.org/drawingml/2006/wordprocessingDrawing" xmlns:w10="urn:schemas-microsoft-com:office:word" xmlns:w="http://schemas.openxmlformats.org/wordprocessingml/2006/main" xmlns:wne="http://schemas.microsoft.com/office/word/2006/wordml">
   <w:body>
-    <w:p>
-      <w:bookmarkStart w:id="0" w:name="refs"/>
-      <w:bookmarkStart w:id="1" w:name="ref-banzi"/>
-      <w:bookmarkEnd w:id="0"/>
-      <w:bookmarkEnd w:id="1"/>
-    </w:p>
+    <w:p/>
     <w:sectPr>
       <w:footerReference w:type="default" r:id="rId7"/>
       <w:pgSz w:w="12240" w:h="15840"/>
@@ -25,7 +20,7 @@
   <w:endnote w:type="separator" w:id="-1">
     <w:p>
       <w:pPr>
-        <w:spacing w:after="0" w:line="240" w:lineRule="auto"/>
+        <w:spacing w:after="0"/>
       </w:pPr>
       <w:r>
         <w:separator/>
@@ -35,7 +30,7 @@
   <w:endnote w:type="continuationSeparator" w:id="0">
     <w:p>
       <w:pPr>
-        <w:spacing w:after="0" w:line="240" w:lineRule="auto"/>
+        <w:spacing w:after="0"/>
       </w:pPr>
       <w:r>
         <w:continuationSeparator/>
@@ -57,7 +52,7 @@
         <w:rPr>
           <w:noProof/>
         </w:rPr>
-        <w:t>36</w:t>
+        <w:t>2</w:t>
       </w:r>
     </w:fldSimple>
   </w:p>
@@ -86,110 +81,6 @@
 <file path=word/numbering.xml><?xml version="1.0" encoding="utf-8"?>
 <w:numbering xmlns:ve="http://schemas.openxmlformats.org/markup-compatibility/2006" xmlns:o="urn:schemas-microsoft-com:office:office" xmlns:r="http://schemas.openxmlformats.org/officeDocument/2006/relationships" xmlns:m="http://schemas.openxmlformats.org/officeDocument/2006/math" xmlns:v="urn:schemas-microsoft-com:vml" xmlns:wp="http://schemas.openxmlformats.org/drawingml/2006/wordprocessingDrawing" xmlns:w10="urn:schemas-microsoft-com:office:word" xmlns:w="http://schemas.openxmlformats.org/wordprocessingml/2006/main" xmlns:wne="http://schemas.microsoft.com/office/word/2006/wordml">
   <w:abstractNum w:abstractNumId="0">
-    <w:nsid w:val="EA454B4C"/>
-    <w:multiLevelType w:val="multilevel"/>
-    <w:tmpl w:val="402C32B0"/>
-    <w:lvl w:ilvl="0">
-      <w:numFmt w:val="bullet"/>
-      <w:lvlText w:val="•"/>
-      <w:lvlJc w:val="left"/>
-      <w:pPr>
-        <w:tabs>
-          <w:tab w:val="num" w:pos="0"/>
-        </w:tabs>
-        <w:ind w:left="480" w:hanging="480"/>
-      </w:pPr>
-    </w:lvl>
-    <w:lvl w:ilvl="1">
-      <w:numFmt w:val="bullet"/>
-      <w:lvlText w:val="–"/>
-      <w:lvlJc w:val="left"/>
-      <w:pPr>
-        <w:tabs>
-          <w:tab w:val="num" w:pos="720"/>
-        </w:tabs>
-        <w:ind w:left="1200" w:hanging="480"/>
-      </w:pPr>
-    </w:lvl>
-    <w:lvl w:ilvl="2">
-      <w:numFmt w:val="bullet"/>
-      <w:lvlText w:val="•"/>
-      <w:lvlJc w:val="left"/>
-      <w:pPr>
-        <w:tabs>
-          <w:tab w:val="num" w:pos="1440"/>
-        </w:tabs>
-        <w:ind w:left="1920" w:hanging="480"/>
-      </w:pPr>
-    </w:lvl>
-    <w:lvl w:ilvl="3">
-      <w:numFmt w:val="bullet"/>
-      <w:lvlText w:val="–"/>
-      <w:lvlJc w:val="left"/>
-      <w:pPr>
-        <w:tabs>
-          <w:tab w:val="num" w:pos="2160"/>
-        </w:tabs>
-        <w:ind w:left="2640" w:hanging="480"/>
-      </w:pPr>
-    </w:lvl>
-    <w:lvl w:ilvl="4">
-      <w:numFmt w:val="bullet"/>
-      <w:lvlText w:val="•"/>
-      <w:lvlJc w:val="left"/>
-      <w:pPr>
-        <w:tabs>
-          <w:tab w:val="num" w:pos="2880"/>
-        </w:tabs>
-        <w:ind w:left="3360" w:hanging="480"/>
-      </w:pPr>
-    </w:lvl>
-    <w:lvl w:ilvl="5">
-      <w:numFmt w:val="bullet"/>
-      <w:lvlText w:val="–"/>
-      <w:lvlJc w:val="left"/>
-      <w:pPr>
-        <w:tabs>
-          <w:tab w:val="num" w:pos="3600"/>
-        </w:tabs>
-        <w:ind w:left="4080" w:hanging="480"/>
-      </w:pPr>
-    </w:lvl>
-    <w:lvl w:ilvl="6">
-      <w:numFmt w:val="bullet"/>
-      <w:lvlText w:val="•"/>
-      <w:lvlJc w:val="left"/>
-      <w:pPr>
-        <w:tabs>
-          <w:tab w:val="num" w:pos="4320"/>
-        </w:tabs>
-        <w:ind w:left="4800" w:hanging="480"/>
-      </w:pPr>
-    </w:lvl>
-    <w:lvl w:ilvl="7">
-      <w:numFmt w:val="bullet"/>
-      <w:lvlText w:val="–"/>
-      <w:lvlJc w:val="left"/>
-      <w:pPr>
-        <w:tabs>
-          <w:tab w:val="num" w:pos="5040"/>
-        </w:tabs>
-        <w:ind w:left="5520" w:hanging="480"/>
-      </w:pPr>
-    </w:lvl>
-    <w:lvl w:ilvl="8">
-      <w:numFmt w:val="bullet"/>
-      <w:lvlText w:val="•"/>
-      <w:lvlJc w:val="left"/>
-      <w:pPr>
-        <w:tabs>
-          <w:tab w:val="num" w:pos="5760"/>
-        </w:tabs>
-        <w:ind w:left="6240" w:hanging="480"/>
-      </w:pPr>
-    </w:lvl>
-  </w:abstractNum>
-  <w:abstractNum w:abstractNumId="1">
     <w:nsid w:val="FFFFFF7C"/>
     <w:multiLevelType w:val="singleLevel"/>
     <w:tmpl w:val="85EC310E"/>
@@ -206,7 +97,7 @@
       </w:pPr>
     </w:lvl>
   </w:abstractNum>
-  <w:abstractNum w:abstractNumId="2">
+  <w:abstractNum w:abstractNumId="1">
     <w:nsid w:val="FFFFFF7D"/>
     <w:multiLevelType w:val="singleLevel"/>
     <w:tmpl w:val="CD8CFF9E"/>
@@ -223,7 +114,7 @@
       </w:pPr>
     </w:lvl>
   </w:abstractNum>
-  <w:abstractNum w:abstractNumId="3">
+  <w:abstractNum w:abstractNumId="2">
     <w:nsid w:val="FFFFFF7E"/>
     <w:multiLevelType w:val="singleLevel"/>
     <w:tmpl w:val="0C988B02"/>
@@ -240,7 +131,7 @@
       </w:pPr>
     </w:lvl>
   </w:abstractNum>
-  <w:abstractNum w:abstractNumId="4">
+  <w:abstractNum w:abstractNumId="3">
     <w:nsid w:val="FFFFFF7F"/>
     <w:multiLevelType w:val="singleLevel"/>
     <w:tmpl w:val="B178B7EE"/>
@@ -257,7 +148,7 @@
       </w:pPr>
     </w:lvl>
   </w:abstractNum>
-  <w:abstractNum w:abstractNumId="5">
+  <w:abstractNum w:abstractNumId="4">
     <w:nsid w:val="FFFFFF80"/>
     <w:multiLevelType w:val="singleLevel"/>
     <w:tmpl w:val="28C8F0D4"/>
@@ -277,7 +168,7 @@
       </w:rPr>
     </w:lvl>
   </w:abstractNum>
-  <w:abstractNum w:abstractNumId="6">
+  <w:abstractNum w:abstractNumId="5">
     <w:nsid w:val="FFFFFF81"/>
     <w:multiLevelType w:val="singleLevel"/>
     <w:tmpl w:val="AB0425A8"/>
@@ -297,7 +188,7 @@
       </w:rPr>
     </w:lvl>
   </w:abstractNum>
-  <w:abstractNum w:abstractNumId="7">
+  <w:abstractNum w:abstractNumId="6">
     <w:nsid w:val="FFFFFF82"/>
     <w:multiLevelType w:val="singleLevel"/>
     <w:tmpl w:val="6F742AD2"/>
@@ -317,7 +208,7 @@
       </w:rPr>
     </w:lvl>
   </w:abstractNum>
-  <w:abstractNum w:abstractNumId="8">
+  <w:abstractNum w:abstractNumId="7">
     <w:nsid w:val="FFFFFF83"/>
     <w:multiLevelType w:val="singleLevel"/>
     <w:tmpl w:val="D4AAF850"/>
@@ -337,7 +228,7 @@
       </w:rPr>
     </w:lvl>
   </w:abstractNum>
-  <w:abstractNum w:abstractNumId="9">
+  <w:abstractNum w:abstractNumId="8">
     <w:nsid w:val="FFFFFF88"/>
     <w:multiLevelType w:val="singleLevel"/>
     <w:tmpl w:val="192052CE"/>
@@ -354,7 +245,7 @@
       </w:pPr>
     </w:lvl>
   </w:abstractNum>
-  <w:abstractNum w:abstractNumId="10">
+  <w:abstractNum w:abstractNumId="9">
     <w:nsid w:val="FFFFFF89"/>
     <w:multiLevelType w:val="singleLevel"/>
     <w:tmpl w:val="3996A776"/>
@@ -374,7 +265,7 @@
       </w:rPr>
     </w:lvl>
   </w:abstractNum>
-  <w:abstractNum w:abstractNumId="11">
+  <w:abstractNum w:abstractNumId="10">
     <w:nsid w:val="1A846AE2"/>
     <w:multiLevelType w:val="multilevel"/>
     <w:tmpl w:val="443032E8"/>
@@ -508,7 +399,7 @@
       </w:rPr>
     </w:lvl>
   </w:abstractNum>
-  <w:abstractNum w:abstractNumId="12">
+  <w:abstractNum w:abstractNumId="11">
     <w:nsid w:val="2C1AE401"/>
     <w:multiLevelType w:val="multilevel"/>
     <w:tmpl w:val="E5D4A396"/>
@@ -612,544 +503,41 @@
       </w:pPr>
     </w:lvl>
   </w:abstractNum>
-  <w:abstractNum w:abstractNumId="13">
-    <w:nsid w:val="71315DCA"/>
-    <w:multiLevelType w:val="multilevel"/>
-    <w:tmpl w:val="F4A6085E"/>
-    <w:lvl w:ilvl="0">
-      <w:start w:val="1"/>
-      <w:numFmt w:val="decimal"/>
-      <w:lvlText w:val="%1."/>
-      <w:lvlJc w:val="left"/>
-      <w:pPr>
-        <w:tabs>
-          <w:tab w:val="num" w:pos="0"/>
-        </w:tabs>
-        <w:ind w:left="480" w:hanging="480"/>
-      </w:pPr>
-    </w:lvl>
-    <w:lvl w:ilvl="1">
-      <w:start w:val="1"/>
-      <w:numFmt w:val="decimal"/>
-      <w:lvlText w:val="%2."/>
-      <w:lvlJc w:val="left"/>
-      <w:pPr>
-        <w:tabs>
-          <w:tab w:val="num" w:pos="720"/>
-        </w:tabs>
-        <w:ind w:left="1200" w:hanging="480"/>
-      </w:pPr>
-    </w:lvl>
-    <w:lvl w:ilvl="2">
-      <w:start w:val="1"/>
-      <w:numFmt w:val="decimal"/>
-      <w:lvlText w:val="%3."/>
-      <w:lvlJc w:val="left"/>
-      <w:pPr>
-        <w:tabs>
-          <w:tab w:val="num" w:pos="1440"/>
-        </w:tabs>
-        <w:ind w:left="1920" w:hanging="480"/>
-      </w:pPr>
-    </w:lvl>
-    <w:lvl w:ilvl="3">
-      <w:start w:val="1"/>
-      <w:numFmt w:val="decimal"/>
-      <w:lvlText w:val="%4."/>
-      <w:lvlJc w:val="left"/>
-      <w:pPr>
-        <w:tabs>
-          <w:tab w:val="num" w:pos="2160"/>
-        </w:tabs>
-        <w:ind w:left="2640" w:hanging="480"/>
-      </w:pPr>
-    </w:lvl>
-    <w:lvl w:ilvl="4">
-      <w:start w:val="1"/>
-      <w:numFmt w:val="decimal"/>
-      <w:lvlText w:val="%5."/>
-      <w:lvlJc w:val="left"/>
-      <w:pPr>
-        <w:tabs>
-          <w:tab w:val="num" w:pos="2880"/>
-        </w:tabs>
-        <w:ind w:left="3360" w:hanging="480"/>
-      </w:pPr>
-    </w:lvl>
-    <w:lvl w:ilvl="5">
-      <w:start w:val="1"/>
-      <w:numFmt w:val="decimal"/>
-      <w:lvlText w:val="%6."/>
-      <w:lvlJc w:val="left"/>
-      <w:pPr>
-        <w:tabs>
-          <w:tab w:val="num" w:pos="3600"/>
-        </w:tabs>
-        <w:ind w:left="4080" w:hanging="480"/>
-      </w:pPr>
-    </w:lvl>
-    <w:lvl w:ilvl="6">
-      <w:start w:val="1"/>
-      <w:numFmt w:val="decimal"/>
-      <w:lvlText w:val="%7."/>
-      <w:lvlJc w:val="left"/>
-      <w:pPr>
-        <w:tabs>
-          <w:tab w:val="num" w:pos="4320"/>
-        </w:tabs>
-        <w:ind w:left="4800" w:hanging="480"/>
-      </w:pPr>
-    </w:lvl>
-    <w:lvl w:ilvl="7">
-      <w:start w:val="1"/>
-      <w:numFmt w:val="decimal"/>
-      <w:lvlText w:val="%8."/>
-      <w:lvlJc w:val="left"/>
-      <w:pPr>
-        <w:tabs>
-          <w:tab w:val="num" w:pos="5040"/>
-        </w:tabs>
-        <w:ind w:left="5520" w:hanging="480"/>
-      </w:pPr>
-    </w:lvl>
-    <w:lvl w:ilvl="8">
-      <w:start w:val="1"/>
-      <w:numFmt w:val="decimal"/>
-      <w:lvlText w:val="%9."/>
-      <w:lvlJc w:val="left"/>
-      <w:pPr>
-        <w:tabs>
-          <w:tab w:val="num" w:pos="5760"/>
-        </w:tabs>
-        <w:ind w:left="6240" w:hanging="480"/>
-      </w:pPr>
-    </w:lvl>
-  </w:abstractNum>
   <w:num w:numId="1">
+    <w:abstractNumId w:val="10"/>
+  </w:num>
+  <w:num w:numId="2">
     <w:abstractNumId w:val="11"/>
   </w:num>
-  <w:num w:numId="2">
-    <w:abstractNumId w:val="12"/>
-  </w:num>
   <w:num w:numId="3">
-    <w:abstractNumId w:val="10"/>
+    <w:abstractNumId w:val="9"/>
   </w:num>
   <w:num w:numId="4">
+    <w:abstractNumId w:val="7"/>
+  </w:num>
+  <w:num w:numId="5">
+    <w:abstractNumId w:val="6"/>
+  </w:num>
+  <w:num w:numId="6">
+    <w:abstractNumId w:val="5"/>
+  </w:num>
+  <w:num w:numId="7">
+    <w:abstractNumId w:val="4"/>
+  </w:num>
+  <w:num w:numId="8">
     <w:abstractNumId w:val="8"/>
   </w:num>
-  <w:num w:numId="5">
-    <w:abstractNumId w:val="7"/>
-  </w:num>
-  <w:num w:numId="6">
-    <w:abstractNumId w:val="6"/>
-  </w:num>
-  <w:num w:numId="7">
-    <w:abstractNumId w:val="5"/>
-  </w:num>
-  <w:num w:numId="8">
-    <w:abstractNumId w:val="9"/>
-  </w:num>
   <w:num w:numId="9">
-    <w:abstractNumId w:val="4"/>
+    <w:abstractNumId w:val="3"/>
   </w:num>
   <w:num w:numId="10">
-    <w:abstractNumId w:val="3"/>
+    <w:abstractNumId w:val="2"/>
   </w:num>
   <w:num w:numId="11">
-    <w:abstractNumId w:val="2"/>
+    <w:abstractNumId w:val="1"/>
   </w:num>
   <w:num w:numId="12">
-    <w:abstractNumId w:val="1"/>
-  </w:num>
-  <w:num w:numId="13">
-    <w:abstractNumId w:val="12"/>
-  </w:num>
-  <w:num w:numId="14">
     <w:abstractNumId w:val="0"/>
-  </w:num>
-  <w:num w:numId="15">
-    <w:abstractNumId w:val="0"/>
-  </w:num>
-  <w:num w:numId="16">
-    <w:abstractNumId w:val="0"/>
-  </w:num>
-  <w:num w:numId="17">
-    <w:abstractNumId w:val="0"/>
-  </w:num>
-  <w:num w:numId="18">
-    <w:abstractNumId w:val="0"/>
-  </w:num>
-  <w:num w:numId="19">
-    <w:abstractNumId w:val="0"/>
-  </w:num>
-  <w:num w:numId="20">
-    <w:abstractNumId w:val="0"/>
-  </w:num>
-  <w:num w:numId="21">
-    <w:abstractNumId w:val="0"/>
-  </w:num>
-  <w:num w:numId="22">
-    <w:abstractNumId w:val="0"/>
-  </w:num>
-  <w:num w:numId="23">
-    <w:abstractNumId w:val="0"/>
-  </w:num>
-  <w:num w:numId="24">
-    <w:abstractNumId w:val="0"/>
-  </w:num>
-  <w:num w:numId="25">
-    <w:abstractNumId w:val="0"/>
-  </w:num>
-  <w:num w:numId="26">
-    <w:abstractNumId w:val="13"/>
-    <w:lvlOverride w:ilvl="0">
-      <w:startOverride w:val="1"/>
-    </w:lvlOverride>
-    <w:lvlOverride w:ilvl="1">
-      <w:startOverride w:val="1"/>
-    </w:lvlOverride>
-    <w:lvlOverride w:ilvl="2">
-      <w:startOverride w:val="1"/>
-    </w:lvlOverride>
-    <w:lvlOverride w:ilvl="3">
-      <w:startOverride w:val="1"/>
-    </w:lvlOverride>
-    <w:lvlOverride w:ilvl="4">
-      <w:startOverride w:val="1"/>
-    </w:lvlOverride>
-    <w:lvlOverride w:ilvl="5">
-      <w:startOverride w:val="1"/>
-    </w:lvlOverride>
-    <w:lvlOverride w:ilvl="6">
-      <w:startOverride w:val="1"/>
-    </w:lvlOverride>
-    <w:lvlOverride w:ilvl="7">
-      <w:startOverride w:val="1"/>
-    </w:lvlOverride>
-    <w:lvlOverride w:ilvl="8">
-      <w:startOverride w:val="1"/>
-    </w:lvlOverride>
-  </w:num>
-  <w:num w:numId="27">
-    <w:abstractNumId w:val="0"/>
-  </w:num>
-  <w:num w:numId="28">
-    <w:abstractNumId w:val="0"/>
-  </w:num>
-  <w:num w:numId="29">
-    <w:abstractNumId w:val="0"/>
-  </w:num>
-  <w:num w:numId="30">
-    <w:abstractNumId w:val="0"/>
-  </w:num>
-  <w:num w:numId="31">
-    <w:abstractNumId w:val="0"/>
-  </w:num>
-  <w:num w:numId="32">
-    <w:abstractNumId w:val="13"/>
-    <w:lvlOverride w:ilvl="0">
-      <w:startOverride w:val="1"/>
-    </w:lvlOverride>
-    <w:lvlOverride w:ilvl="1">
-      <w:startOverride w:val="1"/>
-    </w:lvlOverride>
-    <w:lvlOverride w:ilvl="2">
-      <w:startOverride w:val="1"/>
-    </w:lvlOverride>
-    <w:lvlOverride w:ilvl="3">
-      <w:startOverride w:val="1"/>
-    </w:lvlOverride>
-    <w:lvlOverride w:ilvl="4">
-      <w:startOverride w:val="1"/>
-    </w:lvlOverride>
-    <w:lvlOverride w:ilvl="5">
-      <w:startOverride w:val="1"/>
-    </w:lvlOverride>
-    <w:lvlOverride w:ilvl="6">
-      <w:startOverride w:val="1"/>
-    </w:lvlOverride>
-    <w:lvlOverride w:ilvl="7">
-      <w:startOverride w:val="1"/>
-    </w:lvlOverride>
-    <w:lvlOverride w:ilvl="8">
-      <w:startOverride w:val="1"/>
-    </w:lvlOverride>
-  </w:num>
-  <w:num w:numId="33">
-    <w:abstractNumId w:val="0"/>
-  </w:num>
-  <w:num w:numId="34">
-    <w:abstractNumId w:val="13"/>
-    <w:lvlOverride w:ilvl="0">
-      <w:startOverride w:val="1"/>
-    </w:lvlOverride>
-    <w:lvlOverride w:ilvl="1">
-      <w:startOverride w:val="1"/>
-    </w:lvlOverride>
-    <w:lvlOverride w:ilvl="2">
-      <w:startOverride w:val="1"/>
-    </w:lvlOverride>
-    <w:lvlOverride w:ilvl="3">
-      <w:startOverride w:val="1"/>
-    </w:lvlOverride>
-    <w:lvlOverride w:ilvl="4">
-      <w:startOverride w:val="1"/>
-    </w:lvlOverride>
-    <w:lvlOverride w:ilvl="5">
-      <w:startOverride w:val="1"/>
-    </w:lvlOverride>
-    <w:lvlOverride w:ilvl="6">
-      <w:startOverride w:val="1"/>
-    </w:lvlOverride>
-    <w:lvlOverride w:ilvl="7">
-      <w:startOverride w:val="1"/>
-    </w:lvlOverride>
-    <w:lvlOverride w:ilvl="8">
-      <w:startOverride w:val="1"/>
-    </w:lvlOverride>
-  </w:num>
-  <w:num w:numId="35">
-    <w:abstractNumId w:val="13"/>
-    <w:lvlOverride w:ilvl="0">
-      <w:startOverride w:val="1"/>
-    </w:lvlOverride>
-    <w:lvlOverride w:ilvl="1">
-      <w:startOverride w:val="1"/>
-    </w:lvlOverride>
-    <w:lvlOverride w:ilvl="2">
-      <w:startOverride w:val="1"/>
-    </w:lvlOverride>
-    <w:lvlOverride w:ilvl="3">
-      <w:startOverride w:val="1"/>
-    </w:lvlOverride>
-    <w:lvlOverride w:ilvl="4">
-      <w:startOverride w:val="1"/>
-    </w:lvlOverride>
-    <w:lvlOverride w:ilvl="5">
-      <w:startOverride w:val="1"/>
-    </w:lvlOverride>
-    <w:lvlOverride w:ilvl="6">
-      <w:startOverride w:val="1"/>
-    </w:lvlOverride>
-    <w:lvlOverride w:ilvl="7">
-      <w:startOverride w:val="1"/>
-    </w:lvlOverride>
-    <w:lvlOverride w:ilvl="8">
-      <w:startOverride w:val="1"/>
-    </w:lvlOverride>
-  </w:num>
-  <w:num w:numId="36">
-    <w:abstractNumId w:val="13"/>
-    <w:lvlOverride w:ilvl="0">
-      <w:startOverride w:val="1"/>
-    </w:lvlOverride>
-    <w:lvlOverride w:ilvl="1">
-      <w:startOverride w:val="1"/>
-    </w:lvlOverride>
-    <w:lvlOverride w:ilvl="2">
-      <w:startOverride w:val="1"/>
-    </w:lvlOverride>
-    <w:lvlOverride w:ilvl="3">
-      <w:startOverride w:val="1"/>
-    </w:lvlOverride>
-    <w:lvlOverride w:ilvl="4">
-      <w:startOverride w:val="1"/>
-    </w:lvlOverride>
-    <w:lvlOverride w:ilvl="5">
-      <w:startOverride w:val="1"/>
-    </w:lvlOverride>
-    <w:lvlOverride w:ilvl="6">
-      <w:startOverride w:val="1"/>
-    </w:lvlOverride>
-    <w:lvlOverride w:ilvl="7">
-      <w:startOverride w:val="1"/>
-    </w:lvlOverride>
-    <w:lvlOverride w:ilvl="8">
-      <w:startOverride w:val="1"/>
-    </w:lvlOverride>
-  </w:num>
-  <w:num w:numId="37">
-    <w:abstractNumId w:val="13"/>
-    <w:lvlOverride w:ilvl="0">
-      <w:startOverride w:val="1"/>
-    </w:lvlOverride>
-    <w:lvlOverride w:ilvl="1">
-      <w:startOverride w:val="1"/>
-    </w:lvlOverride>
-    <w:lvlOverride w:ilvl="2">
-      <w:startOverride w:val="1"/>
-    </w:lvlOverride>
-    <w:lvlOverride w:ilvl="3">
-      <w:startOverride w:val="1"/>
-    </w:lvlOverride>
-    <w:lvlOverride w:ilvl="4">
-      <w:startOverride w:val="1"/>
-    </w:lvlOverride>
-    <w:lvlOverride w:ilvl="5">
-      <w:startOverride w:val="1"/>
-    </w:lvlOverride>
-    <w:lvlOverride w:ilvl="6">
-      <w:startOverride w:val="1"/>
-    </w:lvlOverride>
-    <w:lvlOverride w:ilvl="7">
-      <w:startOverride w:val="1"/>
-    </w:lvlOverride>
-    <w:lvlOverride w:ilvl="8">
-      <w:startOverride w:val="1"/>
-    </w:lvlOverride>
-  </w:num>
-  <w:num w:numId="38">
-    <w:abstractNumId w:val="13"/>
-    <w:lvlOverride w:ilvl="0">
-      <w:startOverride w:val="1"/>
-    </w:lvlOverride>
-    <w:lvlOverride w:ilvl="1">
-      <w:startOverride w:val="1"/>
-    </w:lvlOverride>
-    <w:lvlOverride w:ilvl="2">
-      <w:startOverride w:val="1"/>
-    </w:lvlOverride>
-    <w:lvlOverride w:ilvl="3">
-      <w:startOverride w:val="1"/>
-    </w:lvlOverride>
-    <w:lvlOverride w:ilvl="4">
-      <w:startOverride w:val="1"/>
-    </w:lvlOverride>
-    <w:lvlOverride w:ilvl="5">
-      <w:startOverride w:val="1"/>
-    </w:lvlOverride>
-    <w:lvlOverride w:ilvl="6">
-      <w:startOverride w:val="1"/>
-    </w:lvlOverride>
-    <w:lvlOverride w:ilvl="7">
-      <w:startOverride w:val="1"/>
-    </w:lvlOverride>
-    <w:lvlOverride w:ilvl="8">
-      <w:startOverride w:val="1"/>
-    </w:lvlOverride>
-  </w:num>
-  <w:num w:numId="39">
-    <w:abstractNumId w:val="0"/>
-  </w:num>
-  <w:num w:numId="40">
-    <w:abstractNumId w:val="13"/>
-    <w:lvlOverride w:ilvl="0">
-      <w:startOverride w:val="1"/>
-    </w:lvlOverride>
-    <w:lvlOverride w:ilvl="1">
-      <w:startOverride w:val="1"/>
-    </w:lvlOverride>
-    <w:lvlOverride w:ilvl="2">
-      <w:startOverride w:val="1"/>
-    </w:lvlOverride>
-    <w:lvlOverride w:ilvl="3">
-      <w:startOverride w:val="1"/>
-    </w:lvlOverride>
-    <w:lvlOverride w:ilvl="4">
-      <w:startOverride w:val="1"/>
-    </w:lvlOverride>
-    <w:lvlOverride w:ilvl="5">
-      <w:startOverride w:val="1"/>
-    </w:lvlOverride>
-    <w:lvlOverride w:ilvl="6">
-      <w:startOverride w:val="1"/>
-    </w:lvlOverride>
-    <w:lvlOverride w:ilvl="7">
-      <w:startOverride w:val="1"/>
-    </w:lvlOverride>
-    <w:lvlOverride w:ilvl="8">
-      <w:startOverride w:val="1"/>
-    </w:lvlOverride>
-  </w:num>
-  <w:num w:numId="41">
-    <w:abstractNumId w:val="13"/>
-    <w:lvlOverride w:ilvl="0">
-      <w:startOverride w:val="1"/>
-    </w:lvlOverride>
-    <w:lvlOverride w:ilvl="1">
-      <w:startOverride w:val="1"/>
-    </w:lvlOverride>
-    <w:lvlOverride w:ilvl="2">
-      <w:startOverride w:val="1"/>
-    </w:lvlOverride>
-    <w:lvlOverride w:ilvl="3">
-      <w:startOverride w:val="1"/>
-    </w:lvlOverride>
-    <w:lvlOverride w:ilvl="4">
-      <w:startOverride w:val="1"/>
-    </w:lvlOverride>
-    <w:lvlOverride w:ilvl="5">
-      <w:startOverride w:val="1"/>
-    </w:lvlOverride>
-    <w:lvlOverride w:ilvl="6">
-      <w:startOverride w:val="1"/>
-    </w:lvlOverride>
-    <w:lvlOverride w:ilvl="7">
-      <w:startOverride w:val="1"/>
-    </w:lvlOverride>
-    <w:lvlOverride w:ilvl="8">
-      <w:startOverride w:val="1"/>
-    </w:lvlOverride>
-  </w:num>
-  <w:num w:numId="42">
-    <w:abstractNumId w:val="13"/>
-    <w:lvlOverride w:ilvl="0">
-      <w:startOverride w:val="1"/>
-    </w:lvlOverride>
-    <w:lvlOverride w:ilvl="1">
-      <w:startOverride w:val="1"/>
-    </w:lvlOverride>
-    <w:lvlOverride w:ilvl="2">
-      <w:startOverride w:val="1"/>
-    </w:lvlOverride>
-    <w:lvlOverride w:ilvl="3">
-      <w:startOverride w:val="1"/>
-    </w:lvlOverride>
-    <w:lvlOverride w:ilvl="4">
-      <w:startOverride w:val="1"/>
-    </w:lvlOverride>
-    <w:lvlOverride w:ilvl="5">
-      <w:startOverride w:val="1"/>
-    </w:lvlOverride>
-    <w:lvlOverride w:ilvl="6">
-      <w:startOverride w:val="1"/>
-    </w:lvlOverride>
-    <w:lvlOverride w:ilvl="7">
-      <w:startOverride w:val="1"/>
-    </w:lvlOverride>
-    <w:lvlOverride w:ilvl="8">
-      <w:startOverride w:val="1"/>
-    </w:lvlOverride>
-  </w:num>
-  <w:num w:numId="43">
-    <w:abstractNumId w:val="13"/>
-    <w:lvlOverride w:ilvl="0">
-      <w:startOverride w:val="1"/>
-    </w:lvlOverride>
-    <w:lvlOverride w:ilvl="1">
-      <w:startOverride w:val="1"/>
-    </w:lvlOverride>
-    <w:lvlOverride w:ilvl="2">
-      <w:startOverride w:val="1"/>
-    </w:lvlOverride>
-    <w:lvlOverride w:ilvl="3">
-      <w:startOverride w:val="1"/>
-    </w:lvlOverride>
-    <w:lvlOverride w:ilvl="4">
-      <w:startOverride w:val="1"/>
-    </w:lvlOverride>
-    <w:lvlOverride w:ilvl="5">
-      <w:startOverride w:val="1"/>
-    </w:lvlOverride>
-    <w:lvlOverride w:ilvl="6">
-      <w:startOverride w:val="1"/>
-    </w:lvlOverride>
-    <w:lvlOverride w:ilvl="7">
-      <w:startOverride w:val="1"/>
-    </w:lvlOverride>
-    <w:lvlOverride w:ilvl="8">
-      <w:startOverride w:val="1"/>
-    </w:lvlOverride>
   </w:num>
 </w:numbering>
 </file>
@@ -1182,10 +570,7 @@
   <w:style w:type="paragraph" w:default="1" w:styleId="a">
     <w:name w:val="Normal"/>
     <w:qFormat/>
-    <w:rsid w:val="00141336"/>
-    <w:pPr>
-      <w:spacing w:line="360" w:lineRule="auto"/>
-    </w:pPr>
+    <w:rsid w:val="00831954"/>
     <w:rPr>
       <w:rFonts w:ascii="Times New Roman" w:hAnsi="Times New Roman"/>
       <w:sz w:val="28"/>
@@ -1389,6 +774,7 @@
   <w:style w:type="character" w:default="1" w:styleId="a0">
     <w:name w:val="Default Paragraph Font"/>
     <w:uiPriority w:val="1"/>
+    <w:semiHidden/>
     <w:unhideWhenUsed/>
   </w:style>
   <w:style w:type="table" w:default="1" w:styleId="a1">
@@ -1418,11 +804,10 @@
     <w:basedOn w:val="a"/>
     <w:link w:val="11"/>
     <w:qFormat/>
-    <w:rsid w:val="00141336"/>
-    <w:pPr>
-      <w:spacing w:after="0"/>
+    <w:rsid w:val="00200E3D"/>
+    <w:pPr>
+      <w:spacing w:before="180" w:after="180" w:line="360" w:lineRule="auto"/>
       <w:ind w:firstLine="720"/>
-      <w:contextualSpacing/>
       <w:jc w:val="both"/>
     </w:pPr>
   </w:style>
@@ -1436,9 +821,9 @@
   <w:style w:type="paragraph" w:customStyle="1" w:styleId="Compact">
     <w:name w:val="Compact"/>
     <w:qFormat/>
-    <w:rsid w:val="00141336"/>
-    <w:pPr>
-      <w:spacing w:before="36" w:after="36" w:line="360" w:lineRule="auto"/>
+    <w:rsid w:val="00C63A5E"/>
+    <w:pPr>
+      <w:spacing w:before="36" w:after="36"/>
     </w:pPr>
     <w:rPr>
       <w:rFonts w:ascii="Times New Roman" w:hAnsi="Times New Roman"/>
@@ -1533,12 +918,11 @@
     <w:next w:val="a3"/>
     <w:uiPriority w:val="9"/>
     <w:qFormat/>
-    <w:rsid w:val="00141336"/>
+    <w:rsid w:val="00200E3D"/>
     <w:pPr>
       <w:keepNext/>
       <w:keepLines/>
-      <w:pageBreakBefore/>
-      <w:spacing w:before="360" w:after="360"/>
+      <w:spacing w:before="480" w:after="0"/>
     </w:pPr>
     <w:rPr>
       <w:rFonts w:ascii="Arial" w:eastAsiaTheme="majorEastAsia" w:hAnsi="Arial" w:cstheme="majorBidi"/>
@@ -1553,12 +937,11 @@
     <w:uiPriority w:val="9"/>
     <w:unhideWhenUsed/>
     <w:qFormat/>
-    <w:rsid w:val="00141336"/>
+    <w:rsid w:val="00200E3D"/>
     <w:pPr>
       <w:keepNext/>
       <w:keepLines/>
-      <w:spacing w:before="200" w:after="240"/>
-      <w:ind w:firstLine="902"/>
+      <w:spacing w:before="200" w:after="0"/>
     </w:pPr>
   </w:style>
   <w:style w:type="paragraph" w:customStyle="1" w:styleId="Heading3">
@@ -1568,11 +951,11 @@
     <w:uiPriority w:val="9"/>
     <w:unhideWhenUsed/>
     <w:qFormat/>
-    <w:rsid w:val="00141336"/>
+    <w:rsid w:val="00C869F3"/>
     <w:pPr>
       <w:keepNext/>
       <w:keepLines/>
-      <w:spacing w:before="240" w:after="240"/>
+      <w:spacing w:before="200" w:after="0"/>
     </w:pPr>
   </w:style>
   <w:style w:type="paragraph" w:customStyle="1" w:styleId="Heading4">
@@ -1582,11 +965,11 @@
     <w:uiPriority w:val="9"/>
     <w:unhideWhenUsed/>
     <w:qFormat/>
-    <w:rsid w:val="00141336"/>
+    <w:rsid w:val="00C869F3"/>
     <w:pPr>
       <w:keepNext/>
       <w:keepLines/>
-      <w:spacing w:before="240" w:after="240"/>
+      <w:spacing w:before="200" w:after="0"/>
     </w:pPr>
   </w:style>
   <w:style w:type="paragraph" w:customStyle="1" w:styleId="Heading5">
@@ -1698,7 +1081,7 @@
     <w:rsid w:val="00376B41"/>
     <w:pPr>
       <w:keepNext/>
-      <w:spacing w:before="240" w:after="240"/>
+      <w:spacing w:before="240" w:after="240" w:line="360" w:lineRule="auto"/>
       <w:ind w:left="720" w:firstLine="8278"/>
     </w:pPr>
     <w:rPr>
@@ -1724,7 +1107,7 @@
     <w:rsid w:val="00B864D1"/>
     <w:pPr>
       <w:keepNext/>
-      <w:spacing w:before="240" w:after="240"/>
+      <w:spacing w:before="240" w:after="240" w:line="360" w:lineRule="auto"/>
       <w:contextualSpacing/>
       <w:jc w:val="center"/>
     </w:pPr>
@@ -1748,10 +1131,9 @@
     <w:name w:val="Verbatim Char"/>
     <w:basedOn w:val="a9"/>
     <w:link w:val="SourceCode"/>
-    <w:rsid w:val="00141336"/>
+    <w:rsid w:val="00C869F3"/>
     <w:rPr>
       <w:rFonts w:ascii="Courier New" w:hAnsi="Courier New"/>
-      <w:sz w:val="26"/>
       <w:shd w:val="clear" w:color="auto" w:fill="F8F8F8"/>
     </w:rPr>
   </w:style>
@@ -1795,14 +1177,13 @@
     <w:name w:val="Source Code"/>
     <w:basedOn w:val="a"/>
     <w:link w:val="VerbatimChar"/>
-    <w:rsid w:val="00141336"/>
+    <w:rsid w:val="00C869F3"/>
     <w:pPr>
       <w:shd w:val="clear" w:color="auto" w:fill="F8F8F8"/>
       <w:wordWrap w:val="0"/>
     </w:pPr>
     <w:rPr>
       <w:rFonts w:ascii="Courier New" w:hAnsi="Courier New"/>
-      <w:sz w:val="26"/>
     </w:rPr>
   </w:style>
   <w:style w:type="character" w:customStyle="1" w:styleId="KeywordTok">
@@ -2135,7 +1516,7 @@
     <w:name w:val="Основной текст Знак1"/>
     <w:basedOn w:val="a0"/>
     <w:link w:val="a3"/>
-    <w:rsid w:val="00141336"/>
+    <w:rsid w:val="00200E3D"/>
     <w:rPr>
       <w:rFonts w:ascii="Times New Roman" w:hAnsi="Times New Roman"/>
       <w:sz w:val="28"/>

</xml_diff>

<commit_message>
docx: lua-filter for eq
</commit_message>
<xml_diff>
--- a/styles-reference.docx
+++ b/styles-reference.docx
@@ -2,12 +2,7 @@
 <file path=word/document.xml><?xml version="1.0" encoding="utf-8"?>
 <w:document xmlns:ve="http://schemas.openxmlformats.org/markup-compatibility/2006" xmlns:o="urn:schemas-microsoft-com:office:office" xmlns:r="http://schemas.openxmlformats.org/officeDocument/2006/relationships" xmlns:m="http://schemas.openxmlformats.org/officeDocument/2006/math" xmlns:v="urn:schemas-microsoft-com:vml" xmlns:wp="http://schemas.openxmlformats.org/drawingml/2006/wordprocessingDrawing" xmlns:w10="urn:schemas-microsoft-com:office:word" xmlns:w="http://schemas.openxmlformats.org/wordprocessingml/2006/main" xmlns:wne="http://schemas.microsoft.com/office/word/2006/wordml">
   <w:body>
-    <w:p>
-      <w:bookmarkStart w:id="0" w:name="refs"/>
-      <w:bookmarkStart w:id="1" w:name="ref-banzi"/>
-      <w:bookmarkEnd w:id="0"/>
-      <w:bookmarkEnd w:id="1"/>
-    </w:p>
+    <w:p/>
     <w:sectPr>
       <w:footerReference w:type="default" r:id="rId7"/>
       <w:pgSz w:w="12240" w:h="15840"/>
@@ -1182,7 +1177,7 @@
   <w:style w:type="paragraph" w:default="1" w:styleId="a">
     <w:name w:val="Normal"/>
     <w:qFormat/>
-    <w:rsid w:val="00141336"/>
+    <w:rsid w:val="005977AC"/>
     <w:pPr>
       <w:spacing w:line="360" w:lineRule="auto"/>
     </w:pPr>
@@ -1389,6 +1384,7 @@
   <w:style w:type="character" w:default="1" w:styleId="a0">
     <w:name w:val="Default Paragraph Font"/>
     <w:uiPriority w:val="1"/>
+    <w:semiHidden/>
     <w:unhideWhenUsed/>
   </w:style>
   <w:style w:type="table" w:default="1" w:styleId="a1">
@@ -2374,11 +2370,11 @@
     <w:basedOn w:val="a3"/>
     <w:next w:val="a"/>
     <w:link w:val="MTDisplayEquation0"/>
-    <w:rsid w:val="007A49CC"/>
+    <w:rsid w:val="005977AC"/>
     <w:pPr>
       <w:tabs>
-        <w:tab w:val="center" w:pos="5000"/>
-        <w:tab w:val="right" w:pos="9980"/>
+        <w:tab w:val="center" w:pos="5103"/>
+        <w:tab w:val="right" w:pos="10490"/>
       </w:tabs>
       <w:spacing w:before="240" w:after="240"/>
       <w:ind w:firstLine="0"/>
@@ -2388,7 +2384,7 @@
     <w:name w:val="MTDisplayEquation Знак"/>
     <w:basedOn w:val="11"/>
     <w:link w:val="MTDisplayEquation"/>
-    <w:rsid w:val="007A49CC"/>
+    <w:rsid w:val="005977AC"/>
   </w:style>
   <w:style w:type="paragraph" w:customStyle="1" w:styleId="TableName">
     <w:name w:val="Table Name"/>
@@ -2484,6 +2480,12 @@
       <w:spacing w:after="0"/>
       <w:contextualSpacing w:val="0"/>
     </w:pPr>
+  </w:style>
+  <w:style w:type="paragraph" w:customStyle="1" w:styleId="DisplayEquation">
+    <w:name w:val="DisplayEquation"/>
+    <w:basedOn w:val="MTDisplayEquation"/>
+    <w:qFormat/>
+    <w:rsid w:val="005977AC"/>
   </w:style>
 </w:styles>
 </file>

</xml_diff>

<commit_message>
exm: added pandoc lua-filter for dot in listing caption
</commit_message>
<xml_diff>
--- a/styles-reference.docx
+++ b/styles-reference.docx
@@ -2486,6 +2486,19 @@
     <w:basedOn w:val="MTDisplayEquation"/>
     <w:qFormat/>
     <w:rsid w:val="005977AC"/>
+  </w:style>
+  <w:style w:type="paragraph" w:customStyle="1" w:styleId="ListingCaption">
+    <w:name w:val="ListingCaption"/>
+    <w:basedOn w:val="a"/>
+    <w:qFormat/>
+    <w:rsid w:val="00DD0C5A"/>
+    <w:pPr>
+      <w:spacing w:after="0"/>
+      <w:contextualSpacing/>
+    </w:pPr>
+    <w:rPr>
+      <w:b/>
+    </w:rPr>
   </w:style>
 </w:styles>
 </file>

</xml_diff>

<commit_message>
docx: fix paper format
</commit_message>
<xml_diff>
--- a/styles-reference.docx
+++ b/styles-reference.docx
@@ -5,7 +5,7 @@
     <w:p/>
     <w:sectPr>
       <w:footerReference w:type="default" r:id="rId7"/>
-      <w:pgSz w:w="12240" w:h="15840"/>
+      <w:pgSz w:w="11907" w:h="16840" w:code="9"/>
       <w:pgMar w:top="1134" w:right="567" w:bottom="1134" w:left="1134" w:header="720" w:footer="720" w:gutter="0"/>
       <w:cols w:space="720"/>
       <w:titlePg/>
@@ -1691,11 +1691,11 @@
   <w:style w:type="paragraph" w:customStyle="1" w:styleId="TableCaption">
     <w:name w:val="Table Caption"/>
     <w:basedOn w:val="Caption"/>
-    <w:rsid w:val="00376B41"/>
+    <w:rsid w:val="00E70F94"/>
     <w:pPr>
       <w:keepNext/>
       <w:spacing w:before="240" w:after="240"/>
-      <w:ind w:left="720" w:firstLine="8278"/>
+      <w:ind w:left="720" w:firstLine="7938"/>
     </w:pPr>
     <w:rPr>
       <w:b/>
@@ -2485,7 +2485,13 @@
     <w:name w:val="DisplayEquation"/>
     <w:basedOn w:val="MTDisplayEquation"/>
     <w:qFormat/>
-    <w:rsid w:val="005977AC"/>
+    <w:rsid w:val="00E70F94"/>
+    <w:pPr>
+      <w:tabs>
+        <w:tab w:val="clear" w:pos="10490"/>
+        <w:tab w:val="right" w:pos="10206"/>
+      </w:tabs>
+    </w:pPr>
   </w:style>
   <w:style w:type="paragraph" w:customStyle="1" w:styleId="ListingCaption">
     <w:name w:val="ListingCaption"/>

</xml_diff>